<commit_message>
SQ002-1-2payment method ad update class diagram ,Usecase desciption noom (WorngNumberProcedureOfAlternativeflow)
</commit_message>
<xml_diff>
--- a/Project/Use Case Description/US-002 Payment.docx
+++ b/Project/Use Case Description/US-002 Payment.docx
@@ -1,6 +1,6 @@
 
 <file path=word/document.xml><?xml version="1.0" encoding="utf-8"?>
-<w:document xmlns:wpc="http://schemas.microsoft.com/office/word/2010/wordprocessingCanvas" xmlns:cx="http://schemas.microsoft.com/office/drawing/2014/chartex" xmlns:cx1="http://schemas.microsoft.com/office/drawing/2015/9/8/chartex" xmlns:cx2="http://schemas.microsoft.com/office/drawing/2015/10/21/chartex" xmlns:cx3="http://schemas.microsoft.com/office/drawing/2016/5/9/chartex" xmlns:cx4="http://schemas.microsoft.com/office/drawing/2016/5/10/chartex" xmlns:cx5="http://schemas.microsoft.com/office/drawing/2016/5/11/chartex" xmlns:mc="http://schemas.openxmlformats.org/markup-compatibility/2006" xmlns:o="urn:schemas-microsoft-com:office:office" xmlns:r="http://schemas.openxmlformats.org/officeDocument/2006/relationships" xmlns:m="http://schemas.openxmlformats.org/officeDocument/2006/math" xmlns:v="urn:schemas-microsoft-com:vml" xmlns:wp14="http://schemas.microsoft.com/office/word/2010/wordprocessingDrawing" xmlns:wp="http://schemas.openxmlformats.org/drawingml/2006/wordprocessingDrawing" xmlns:w10="urn:schemas-microsoft-com:office:word" xmlns:w="http://schemas.openxmlformats.org/wordprocessingml/2006/main" xmlns:w14="http://schemas.microsoft.com/office/word/2010/wordml" xmlns:w15="http://schemas.microsoft.com/office/word/2012/wordml" xmlns:w16se="http://schemas.microsoft.com/office/word/2015/wordml/symex" xmlns:wpg="http://schemas.microsoft.com/office/word/2010/wordprocessingGroup" xmlns:wpi="http://schemas.microsoft.com/office/word/2010/wordprocessingInk" xmlns:wne="http://schemas.microsoft.com/office/word/2006/wordml" xmlns:wps="http://schemas.microsoft.com/office/word/2010/wordprocessingShape" mc:Ignorable="w14 w15 w16se wp14">
+<w:document xmlns:wpc="http://schemas.microsoft.com/office/word/2010/wordprocessingCanvas" xmlns:mc="http://schemas.openxmlformats.org/markup-compatibility/2006" xmlns:o="urn:schemas-microsoft-com:office:office" xmlns:r="http://schemas.openxmlformats.org/officeDocument/2006/relationships" xmlns:m="http://schemas.openxmlformats.org/officeDocument/2006/math" xmlns:v="urn:schemas-microsoft-com:vml" xmlns:wp14="http://schemas.microsoft.com/office/word/2010/wordprocessingDrawing" xmlns:wp="http://schemas.openxmlformats.org/drawingml/2006/wordprocessingDrawing" xmlns:w10="urn:schemas-microsoft-com:office:word" xmlns:w="http://schemas.openxmlformats.org/wordprocessingml/2006/main" xmlns:w14="http://schemas.microsoft.com/office/word/2010/wordml" xmlns:wpg="http://schemas.microsoft.com/office/word/2010/wordprocessingGroup" xmlns:wpi="http://schemas.microsoft.com/office/word/2010/wordprocessingInk" xmlns:wne="http://schemas.microsoft.com/office/word/2006/wordml" xmlns:wps="http://schemas.microsoft.com/office/word/2010/wordprocessingShape" mc:Ignorable="w14 wp14">
   <w:body>
     <w:tbl>
       <w:tblPr>
@@ -10,11 +10,11 @@
         <w:tblLook w:val="04A0" w:firstRow="1" w:lastRow="0" w:firstColumn="1" w:lastColumn="0" w:noHBand="0" w:noVBand="1"/>
       </w:tblPr>
       <w:tblGrid>
-        <w:gridCol w:w="2154"/>
-        <w:gridCol w:w="1000"/>
-        <w:gridCol w:w="2149"/>
-        <w:gridCol w:w="2343"/>
-        <w:gridCol w:w="1704"/>
+        <w:gridCol w:w="2205"/>
+        <w:gridCol w:w="1025"/>
+        <w:gridCol w:w="2201"/>
+        <w:gridCol w:w="2400"/>
+        <w:gridCol w:w="1745"/>
       </w:tblGrid>
       <w:tr>
         <w:tc>
@@ -700,7 +700,6 @@
                 <w:szCs w:val="24"/>
               </w:rPr>
             </w:pPr>
-            <w:proofErr w:type="spellStart"/>
             <w:r>
               <w:rPr>
                 <w:rFonts w:asciiTheme="majorHAnsi" w:hAnsiTheme="majorHAnsi" w:cstheme="majorHAnsi"/>
@@ -709,7 +708,6 @@
               </w:rPr>
               <w:t>orderId</w:t>
             </w:r>
-            <w:proofErr w:type="spellEnd"/>
           </w:p>
         </w:tc>
         <w:tc>
@@ -725,7 +723,6 @@
                 <w:szCs w:val="24"/>
               </w:rPr>
             </w:pPr>
-            <w:proofErr w:type="spellStart"/>
             <w:r>
               <w:rPr>
                 <w:rFonts w:asciiTheme="majorHAnsi" w:hAnsiTheme="majorHAnsi" w:cstheme="majorHAnsi"/>
@@ -734,7 +731,6 @@
               </w:rPr>
               <w:t>int</w:t>
             </w:r>
-            <w:proofErr w:type="spellEnd"/>
           </w:p>
         </w:tc>
         <w:tc>
@@ -807,7 +803,6 @@
                 <w:szCs w:val="24"/>
               </w:rPr>
             </w:pPr>
-            <w:proofErr w:type="spellStart"/>
             <w:r>
               <w:rPr>
                 <w:rFonts w:asciiTheme="majorHAnsi" w:hAnsiTheme="majorHAnsi" w:cstheme="majorHAnsi"/>
@@ -816,7 +811,6 @@
               </w:rPr>
               <w:t>amountOfMoney</w:t>
             </w:r>
-            <w:proofErr w:type="spellEnd"/>
           </w:p>
         </w:tc>
         <w:tc>
@@ -1451,17 +1445,21 @@
           </w:p>
           <w:p>
             <w:pPr>
-              <w:pStyle w:val="a4"/>
-              <w:numPr>
-                <w:ilvl w:val="0"/>
-                <w:numId w:val="17"/>
-              </w:numPr>
+              <w:ind w:left="567"/>
               <w:rPr>
                 <w:rFonts w:asciiTheme="majorHAnsi" w:hAnsiTheme="majorHAnsi" w:cstheme="majorHAnsi"/>
                 <w:sz w:val="24"/>
                 <w:szCs w:val="32"/>
               </w:rPr>
             </w:pPr>
+            <w:r>
+              <w:rPr>
+                <w:rFonts w:asciiTheme="majorHAnsi" w:hAnsiTheme="majorHAnsi" w:cstheme="majorHAnsi"/>
+                <w:sz w:val="24"/>
+                <w:szCs w:val="32"/>
+              </w:rPr>
+              <w:t>18.</w:t>
+            </w:r>
             <w:r>
               <w:rPr>
                 <w:rFonts w:asciiTheme="majorHAnsi" w:hAnsiTheme="majorHAnsi" w:cstheme="majorHAnsi"/>
@@ -1786,7 +1784,6 @@
                 <w:sz w:val="24"/>
                 <w:szCs w:val="24"/>
               </w:rPr>
-              <w:lastRenderedPageBreak/>
               <w:t>System check the input.</w:t>
             </w:r>
           </w:p>
@@ -1809,6 +1806,7 @@
                 <w:sz w:val="24"/>
                 <w:szCs w:val="24"/>
               </w:rPr>
+              <w:lastRenderedPageBreak/>
               <w:t>System calculate the change.</w:t>
             </w:r>
           </w:p>
@@ -1919,17 +1917,30 @@
           </w:p>
           <w:p>
             <w:pPr>
-              <w:pStyle w:val="a4"/>
-              <w:numPr>
-                <w:ilvl w:val="0"/>
-                <w:numId w:val="16"/>
-              </w:numPr>
-              <w:rPr>
-                <w:rFonts w:asciiTheme="majorHAnsi" w:hAnsiTheme="majorHAnsi" w:cstheme="majorHAnsi"/>
-                <w:sz w:val="24"/>
-                <w:szCs w:val="24"/>
-              </w:rPr>
-            </w:pPr>
+              <w:rPr>
+                <w:rFonts w:asciiTheme="majorHAnsi" w:hAnsiTheme="majorHAnsi" w:cstheme="majorHAnsi"/>
+                <w:sz w:val="24"/>
+                <w:szCs w:val="24"/>
+              </w:rPr>
+            </w:pPr>
+          </w:p>
+          <w:p>
+            <w:pPr>
+              <w:ind w:left="360"/>
+              <w:rPr>
+                <w:rFonts w:asciiTheme="majorHAnsi" w:hAnsiTheme="majorHAnsi" w:cstheme="majorHAnsi"/>
+                <w:sz w:val="24"/>
+                <w:szCs w:val="24"/>
+              </w:rPr>
+            </w:pPr>
+            <w:r>
+              <w:rPr>
+                <w:rFonts w:asciiTheme="majorHAnsi" w:hAnsiTheme="majorHAnsi" w:cstheme="majorHAnsi"/>
+                <w:sz w:val="24"/>
+                <w:szCs w:val="24"/>
+              </w:rPr>
+              <w:t>19.</w:t>
+            </w:r>
             <w:r>
               <w:rPr>
                 <w:rFonts w:asciiTheme="majorHAnsi" w:hAnsiTheme="majorHAnsi" w:cstheme="majorHAnsi"/>
@@ -1941,17 +1952,21 @@
           </w:p>
           <w:p>
             <w:pPr>
-              <w:pStyle w:val="a4"/>
-              <w:numPr>
-                <w:ilvl w:val="0"/>
-                <w:numId w:val="16"/>
-              </w:numPr>
-              <w:rPr>
-                <w:rFonts w:asciiTheme="majorHAnsi" w:hAnsiTheme="majorHAnsi" w:cstheme="majorHAnsi"/>
-                <w:sz w:val="24"/>
-                <w:szCs w:val="24"/>
-              </w:rPr>
-            </w:pPr>
+              <w:ind w:left="360"/>
+              <w:rPr>
+                <w:rFonts w:asciiTheme="majorHAnsi" w:hAnsiTheme="majorHAnsi" w:cstheme="majorHAnsi"/>
+                <w:sz w:val="24"/>
+                <w:szCs w:val="24"/>
+              </w:rPr>
+            </w:pPr>
+            <w:r>
+              <w:rPr>
+                <w:rFonts w:asciiTheme="majorHAnsi" w:hAnsiTheme="majorHAnsi" w:cstheme="majorHAnsi"/>
+                <w:sz w:val="24"/>
+                <w:szCs w:val="24"/>
+              </w:rPr>
+              <w:t>20.</w:t>
+            </w:r>
             <w:r>
               <w:rPr>
                 <w:rFonts w:asciiTheme="majorHAnsi" w:hAnsiTheme="majorHAnsi" w:cstheme="majorHAnsi"/>
@@ -1963,17 +1978,28 @@
           </w:p>
           <w:p>
             <w:pPr>
-              <w:pStyle w:val="a4"/>
-              <w:numPr>
-                <w:ilvl w:val="0"/>
-                <w:numId w:val="16"/>
-              </w:numPr>
-              <w:rPr>
-                <w:rFonts w:asciiTheme="majorHAnsi" w:hAnsiTheme="majorHAnsi" w:cstheme="majorHAnsi"/>
-                <w:sz w:val="24"/>
-                <w:szCs w:val="24"/>
-              </w:rPr>
-            </w:pPr>
+              <w:rPr>
+                <w:rFonts w:asciiTheme="majorHAnsi" w:hAnsiTheme="majorHAnsi" w:cstheme="majorHAnsi"/>
+                <w:sz w:val="24"/>
+                <w:szCs w:val="24"/>
+              </w:rPr>
+            </w:pPr>
+            <w:r>
+              <w:rPr>
+                <w:rFonts w:asciiTheme="majorHAnsi" w:hAnsiTheme="majorHAnsi" w:cstheme="majorHAnsi"/>
+                <w:sz w:val="24"/>
+                <w:szCs w:val="24"/>
+              </w:rPr>
+              <w:t xml:space="preserve">       </w:t>
+            </w:r>
+            <w:r>
+              <w:rPr>
+                <w:rFonts w:asciiTheme="majorHAnsi" w:hAnsiTheme="majorHAnsi" w:cstheme="majorHAnsi"/>
+                <w:sz w:val="24"/>
+                <w:szCs w:val="24"/>
+              </w:rPr>
+              <w:t>21.</w:t>
+            </w:r>
             <w:r>
               <w:rPr>
                 <w:rFonts w:asciiTheme="majorHAnsi" w:hAnsiTheme="majorHAnsi" w:cstheme="majorHAnsi"/>
@@ -1996,7 +2022,34 @@
                 <w:sz w:val="24"/>
                 <w:szCs w:val="24"/>
               </w:rPr>
-              <w:t xml:space="preserve"> page to user.</w:t>
+              <w:t xml:space="preserve"> </w:t>
+            </w:r>
+            <w:r>
+              <w:rPr>
+                <w:rFonts w:asciiTheme="majorHAnsi" w:hAnsiTheme="majorHAnsi" w:cstheme="majorHAnsi"/>
+                <w:sz w:val="24"/>
+                <w:szCs w:val="24"/>
+              </w:rPr>
+              <w:t xml:space="preserve">    </w:t>
+            </w:r>
+            <w:r>
+              <w:rPr>
+                <w:rFonts w:asciiTheme="majorHAnsi" w:hAnsiTheme="majorHAnsi" w:cstheme="majorHAnsi"/>
+                <w:sz w:val="24"/>
+                <w:szCs w:val="24"/>
+              </w:rPr>
+              <w:br/>
+              <w:t xml:space="preserve">              </w:t>
+            </w:r>
+            <w:bookmarkStart w:id="0" w:name="_GoBack"/>
+            <w:bookmarkEnd w:id="0"/>
+            <w:r>
+              <w:rPr>
+                <w:rFonts w:asciiTheme="majorHAnsi" w:hAnsiTheme="majorHAnsi" w:cstheme="majorHAnsi"/>
+                <w:sz w:val="24"/>
+                <w:szCs w:val="24"/>
+              </w:rPr>
+              <w:t>page to user.</w:t>
             </w:r>
           </w:p>
         </w:tc>
@@ -2631,8 +2684,6 @@
               </w:rPr>
               <w:t>User press the cancel button.</w:t>
             </w:r>
-            <w:bookmarkStart w:id="0" w:name="_GoBack"/>
-            <w:bookmarkEnd w:id="0"/>
           </w:p>
         </w:tc>
       </w:tr>
@@ -2732,8 +2783,8 @@
 </file>
 
 <file path=word/numbering.xml><?xml version="1.0" encoding="utf-8"?>
-<w:numbering xmlns:wpc="http://schemas.microsoft.com/office/word/2010/wordprocessingCanvas" xmlns:cx="http://schemas.microsoft.com/office/drawing/2014/chartex" xmlns:cx1="http://schemas.microsoft.com/office/drawing/2015/9/8/chartex" xmlns:cx2="http://schemas.microsoft.com/office/drawing/2015/10/21/chartex" xmlns:cx3="http://schemas.microsoft.com/office/drawing/2016/5/9/chartex" xmlns:cx4="http://schemas.microsoft.com/office/drawing/2016/5/10/chartex" xmlns:cx5="http://schemas.microsoft.com/office/drawing/2016/5/11/chartex" xmlns:mc="http://schemas.openxmlformats.org/markup-compatibility/2006" xmlns:o="urn:schemas-microsoft-com:office:office" xmlns:r="http://schemas.openxmlformats.org/officeDocument/2006/relationships" xmlns:m="http://schemas.openxmlformats.org/officeDocument/2006/math" xmlns:v="urn:schemas-microsoft-com:vml" xmlns:wp14="http://schemas.microsoft.com/office/word/2010/wordprocessingDrawing" xmlns:wp="http://schemas.openxmlformats.org/drawingml/2006/wordprocessingDrawing" xmlns:w10="urn:schemas-microsoft-com:office:word" xmlns:w="http://schemas.openxmlformats.org/wordprocessingml/2006/main" xmlns:w14="http://schemas.microsoft.com/office/word/2010/wordml" xmlns:w15="http://schemas.microsoft.com/office/word/2012/wordml" xmlns:w16se="http://schemas.microsoft.com/office/word/2015/wordml/symex" xmlns:wpg="http://schemas.microsoft.com/office/word/2010/wordprocessingGroup" xmlns:wpi="http://schemas.microsoft.com/office/word/2010/wordprocessingInk" xmlns:wne="http://schemas.microsoft.com/office/word/2006/wordml" xmlns:wps="http://schemas.microsoft.com/office/word/2010/wordprocessingShape" mc:Ignorable="w14 w15 w16se wp14">
-  <w:abstractNum w:abstractNumId="0" w15:restartNumberingAfterBreak="0">
+<w:numbering xmlns:wpc="http://schemas.microsoft.com/office/word/2010/wordprocessingCanvas" xmlns:mc="http://schemas.openxmlformats.org/markup-compatibility/2006" xmlns:o="urn:schemas-microsoft-com:office:office" xmlns:r="http://schemas.openxmlformats.org/officeDocument/2006/relationships" xmlns:m="http://schemas.openxmlformats.org/officeDocument/2006/math" xmlns:v="urn:schemas-microsoft-com:vml" xmlns:wp14="http://schemas.microsoft.com/office/word/2010/wordprocessingDrawing" xmlns:wp="http://schemas.openxmlformats.org/drawingml/2006/wordprocessingDrawing" xmlns:w10="urn:schemas-microsoft-com:office:word" xmlns:w="http://schemas.openxmlformats.org/wordprocessingml/2006/main" xmlns:w14="http://schemas.microsoft.com/office/word/2010/wordml" xmlns:wpg="http://schemas.microsoft.com/office/word/2010/wordprocessingGroup" xmlns:wpi="http://schemas.microsoft.com/office/word/2010/wordprocessingInk" xmlns:wne="http://schemas.microsoft.com/office/word/2006/wordml" xmlns:wps="http://schemas.microsoft.com/office/word/2010/wordprocessingShape" mc:Ignorable="w14 wp14">
+  <w:abstractNum w:abstractNumId="0">
     <w:nsid w:val="05360870"/>
     <w:multiLevelType w:val="hybridMultilevel"/>
     <w:tmpl w:val="91D6439A"/>
@@ -2822,7 +2873,7 @@
       </w:pPr>
     </w:lvl>
   </w:abstractNum>
-  <w:abstractNum w:abstractNumId="1" w15:restartNumberingAfterBreak="0">
+  <w:abstractNum w:abstractNumId="1">
     <w:nsid w:val="0EB67C1E"/>
     <w:multiLevelType w:val="hybridMultilevel"/>
     <w:tmpl w:val="B562238A"/>
@@ -2911,7 +2962,7 @@
       </w:pPr>
     </w:lvl>
   </w:abstractNum>
-  <w:abstractNum w:abstractNumId="2" w15:restartNumberingAfterBreak="0">
+  <w:abstractNum w:abstractNumId="2">
     <w:nsid w:val="1D7E23F4"/>
     <w:multiLevelType w:val="hybridMultilevel"/>
     <w:tmpl w:val="7DB03198"/>
@@ -3000,7 +3051,7 @@
       </w:pPr>
     </w:lvl>
   </w:abstractNum>
-  <w:abstractNum w:abstractNumId="3" w15:restartNumberingAfterBreak="0">
+  <w:abstractNum w:abstractNumId="3">
     <w:nsid w:val="1E3F0418"/>
     <w:multiLevelType w:val="hybridMultilevel"/>
     <w:tmpl w:val="D22C8CFC"/>
@@ -3089,7 +3140,7 @@
       </w:pPr>
     </w:lvl>
   </w:abstractNum>
-  <w:abstractNum w:abstractNumId="4" w15:restartNumberingAfterBreak="0">
+  <w:abstractNum w:abstractNumId="4">
     <w:nsid w:val="1F6C21A5"/>
     <w:multiLevelType w:val="hybridMultilevel"/>
     <w:tmpl w:val="A01CEEE6"/>
@@ -3178,7 +3229,7 @@
       </w:pPr>
     </w:lvl>
   </w:abstractNum>
-  <w:abstractNum w:abstractNumId="5" w15:restartNumberingAfterBreak="0">
+  <w:abstractNum w:abstractNumId="5">
     <w:nsid w:val="22361750"/>
     <w:multiLevelType w:val="hybridMultilevel"/>
     <w:tmpl w:val="868AC9C6"/>
@@ -3267,7 +3318,7 @@
       </w:pPr>
     </w:lvl>
   </w:abstractNum>
-  <w:abstractNum w:abstractNumId="6" w15:restartNumberingAfterBreak="0">
+  <w:abstractNum w:abstractNumId="6">
     <w:nsid w:val="280D27C1"/>
     <w:multiLevelType w:val="hybridMultilevel"/>
     <w:tmpl w:val="92FEA104"/>
@@ -3356,7 +3407,7 @@
       </w:pPr>
     </w:lvl>
   </w:abstractNum>
-  <w:abstractNum w:abstractNumId="7" w15:restartNumberingAfterBreak="0">
+  <w:abstractNum w:abstractNumId="7">
     <w:nsid w:val="2BB905EE"/>
     <w:multiLevelType w:val="hybridMultilevel"/>
     <w:tmpl w:val="DBF86DEE"/>
@@ -3445,7 +3496,7 @@
       </w:pPr>
     </w:lvl>
   </w:abstractNum>
-  <w:abstractNum w:abstractNumId="8" w15:restartNumberingAfterBreak="0">
+  <w:abstractNum w:abstractNumId="8">
     <w:nsid w:val="34A96CDE"/>
     <w:multiLevelType w:val="hybridMultilevel"/>
     <w:tmpl w:val="C7AED4D4"/>
@@ -3534,7 +3585,7 @@
       </w:pPr>
     </w:lvl>
   </w:abstractNum>
-  <w:abstractNum w:abstractNumId="9" w15:restartNumberingAfterBreak="0">
+  <w:abstractNum w:abstractNumId="9">
     <w:nsid w:val="40245E2C"/>
     <w:multiLevelType w:val="multilevel"/>
     <w:tmpl w:val="7D7EA8AA"/>
@@ -3655,7 +3706,7 @@
       </w:rPr>
     </w:lvl>
   </w:abstractNum>
-  <w:abstractNum w:abstractNumId="10" w15:restartNumberingAfterBreak="0">
+  <w:abstractNum w:abstractNumId="10">
     <w:nsid w:val="4109459B"/>
     <w:multiLevelType w:val="hybridMultilevel"/>
     <w:tmpl w:val="FD626406"/>
@@ -3665,7 +3716,7 @@
       <w:lvlText w:val="%1."/>
       <w:lvlJc w:val="left"/>
       <w:pPr>
-        <w:ind w:left="720" w:hanging="360"/>
+        <w:ind w:left="927" w:hanging="360"/>
       </w:pPr>
       <w:rPr>
         <w:rFonts w:hint="default"/>
@@ -3677,7 +3728,7 @@
       <w:lvlText w:val="%2."/>
       <w:lvlJc w:val="left"/>
       <w:pPr>
-        <w:ind w:left="1440" w:hanging="360"/>
+        <w:ind w:left="1647" w:hanging="360"/>
       </w:pPr>
     </w:lvl>
     <w:lvl w:ilvl="2" w:tplc="0409001B" w:tentative="1">
@@ -3686,7 +3737,7 @@
       <w:lvlText w:val="%3."/>
       <w:lvlJc w:val="right"/>
       <w:pPr>
-        <w:ind w:left="2160" w:hanging="180"/>
+        <w:ind w:left="2367" w:hanging="180"/>
       </w:pPr>
     </w:lvl>
     <w:lvl w:ilvl="3" w:tplc="0409000F" w:tentative="1">
@@ -3695,7 +3746,7 @@
       <w:lvlText w:val="%4."/>
       <w:lvlJc w:val="left"/>
       <w:pPr>
-        <w:ind w:left="2880" w:hanging="360"/>
+        <w:ind w:left="3087" w:hanging="360"/>
       </w:pPr>
     </w:lvl>
     <w:lvl w:ilvl="4" w:tplc="04090019" w:tentative="1">
@@ -3704,7 +3755,7 @@
       <w:lvlText w:val="%5."/>
       <w:lvlJc w:val="left"/>
       <w:pPr>
-        <w:ind w:left="3600" w:hanging="360"/>
+        <w:ind w:left="3807" w:hanging="360"/>
       </w:pPr>
     </w:lvl>
     <w:lvl w:ilvl="5" w:tplc="0409001B" w:tentative="1">
@@ -3713,7 +3764,7 @@
       <w:lvlText w:val="%6."/>
       <w:lvlJc w:val="right"/>
       <w:pPr>
-        <w:ind w:left="4320" w:hanging="180"/>
+        <w:ind w:left="4527" w:hanging="180"/>
       </w:pPr>
     </w:lvl>
     <w:lvl w:ilvl="6" w:tplc="0409000F" w:tentative="1">
@@ -3722,7 +3773,7 @@
       <w:lvlText w:val="%7."/>
       <w:lvlJc w:val="left"/>
       <w:pPr>
-        <w:ind w:left="5040" w:hanging="360"/>
+        <w:ind w:left="5247" w:hanging="360"/>
       </w:pPr>
     </w:lvl>
     <w:lvl w:ilvl="7" w:tplc="04090019" w:tentative="1">
@@ -3731,7 +3782,7 @@
       <w:lvlText w:val="%8."/>
       <w:lvlJc w:val="left"/>
       <w:pPr>
-        <w:ind w:left="5760" w:hanging="360"/>
+        <w:ind w:left="5967" w:hanging="360"/>
       </w:pPr>
     </w:lvl>
     <w:lvl w:ilvl="8" w:tplc="0409001B" w:tentative="1">
@@ -3740,11 +3791,11 @@
       <w:lvlText w:val="%9."/>
       <w:lvlJc w:val="right"/>
       <w:pPr>
-        <w:ind w:left="6480" w:hanging="180"/>
+        <w:ind w:left="6687" w:hanging="180"/>
       </w:pPr>
     </w:lvl>
   </w:abstractNum>
-  <w:abstractNum w:abstractNumId="11" w15:restartNumberingAfterBreak="0">
+  <w:abstractNum w:abstractNumId="11">
     <w:nsid w:val="59A133C8"/>
     <w:multiLevelType w:val="hybridMultilevel"/>
     <w:tmpl w:val="1FB85866"/>
@@ -3833,7 +3884,7 @@
       </w:pPr>
     </w:lvl>
   </w:abstractNum>
-  <w:abstractNum w:abstractNumId="12" w15:restartNumberingAfterBreak="0">
+  <w:abstractNum w:abstractNumId="12">
     <w:nsid w:val="5C643E05"/>
     <w:multiLevelType w:val="hybridMultilevel"/>
     <w:tmpl w:val="C1707A1C"/>
@@ -3922,7 +3973,7 @@
       </w:pPr>
     </w:lvl>
   </w:abstractNum>
-  <w:abstractNum w:abstractNumId="13" w15:restartNumberingAfterBreak="0">
+  <w:abstractNum w:abstractNumId="13">
     <w:nsid w:val="65DD1417"/>
     <w:multiLevelType w:val="hybridMultilevel"/>
     <w:tmpl w:val="A02EA9B8"/>
@@ -4011,7 +4062,7 @@
       </w:pPr>
     </w:lvl>
   </w:abstractNum>
-  <w:abstractNum w:abstractNumId="14" w15:restartNumberingAfterBreak="0">
+  <w:abstractNum w:abstractNumId="14">
     <w:nsid w:val="68A4212B"/>
     <w:multiLevelType w:val="hybridMultilevel"/>
     <w:tmpl w:val="8F428080"/>
@@ -4100,7 +4151,7 @@
       </w:pPr>
     </w:lvl>
   </w:abstractNum>
-  <w:abstractNum w:abstractNumId="15" w15:restartNumberingAfterBreak="0">
+  <w:abstractNum w:abstractNumId="15">
     <w:nsid w:val="6A7145CC"/>
     <w:multiLevelType w:val="hybridMultilevel"/>
     <w:tmpl w:val="ABE299EA"/>
@@ -4189,7 +4240,7 @@
       </w:pPr>
     </w:lvl>
   </w:abstractNum>
-  <w:abstractNum w:abstractNumId="16" w15:restartNumberingAfterBreak="0">
+  <w:abstractNum w:abstractNumId="16">
     <w:nsid w:val="6E200D3D"/>
     <w:multiLevelType w:val="hybridMultilevel"/>
     <w:tmpl w:val="7D34A854"/>
@@ -4278,7 +4329,7 @@
       </w:pPr>
     </w:lvl>
   </w:abstractNum>
-  <w:abstractNum w:abstractNumId="17" w15:restartNumberingAfterBreak="0">
+  <w:abstractNum w:abstractNumId="17">
     <w:nsid w:val="70E672CF"/>
     <w:multiLevelType w:val="hybridMultilevel"/>
     <w:tmpl w:val="588A35E4"/>
@@ -4367,7 +4418,7 @@
       </w:pPr>
     </w:lvl>
   </w:abstractNum>
-  <w:abstractNum w:abstractNumId="18" w15:restartNumberingAfterBreak="0">
+  <w:abstractNum w:abstractNumId="18">
     <w:nsid w:val="76753FBE"/>
     <w:multiLevelType w:val="hybridMultilevel"/>
     <w:tmpl w:val="39C471E2"/>
@@ -4456,7 +4507,7 @@
       </w:pPr>
     </w:lvl>
   </w:abstractNum>
-  <w:abstractNum w:abstractNumId="19" w15:restartNumberingAfterBreak="0">
+  <w:abstractNum w:abstractNumId="19">
     <w:nsid w:val="77FC4F0A"/>
     <w:multiLevelType w:val="hybridMultilevel"/>
     <w:tmpl w:val="73F87472"/>
@@ -4609,7 +4660,7 @@
 </file>
 
 <file path=word/styles.xml><?xml version="1.0" encoding="utf-8"?>
-<w:styles xmlns:mc="http://schemas.openxmlformats.org/markup-compatibility/2006" xmlns:r="http://schemas.openxmlformats.org/officeDocument/2006/relationships" xmlns:w="http://schemas.openxmlformats.org/wordprocessingml/2006/main" xmlns:w14="http://schemas.microsoft.com/office/word/2010/wordml" xmlns:w15="http://schemas.microsoft.com/office/word/2012/wordml" xmlns:w16se="http://schemas.microsoft.com/office/word/2015/wordml/symex" mc:Ignorable="w14 w15 w16se">
+<w:styles xmlns:mc="http://schemas.openxmlformats.org/markup-compatibility/2006" xmlns:r="http://schemas.openxmlformats.org/officeDocument/2006/relationships" xmlns:w="http://schemas.openxmlformats.org/wordprocessingml/2006/main" xmlns:w14="http://schemas.microsoft.com/office/word/2010/wordml" mc:Ignorable="w14">
   <w:docDefaults>
     <w:rPrDefault>
       <w:rPr>
@@ -4625,381 +4676,369 @@
       </w:pPr>
     </w:pPrDefault>
   </w:docDefaults>
-  <w:latentStyles w:defLockedState="0" w:defUIPriority="99" w:defSemiHidden="0" w:defUnhideWhenUsed="0" w:defQFormat="0" w:count="374">
-    <w:lsdException w:name="Normal" w:uiPriority="0" w:qFormat="1"/>
-    <w:lsdException w:name="heading 1" w:uiPriority="9" w:qFormat="1"/>
-    <w:lsdException w:name="heading 2" w:semiHidden="1" w:uiPriority="9" w:unhideWhenUsed="1" w:qFormat="1"/>
-    <w:lsdException w:name="heading 3" w:semiHidden="1" w:uiPriority="9" w:unhideWhenUsed="1" w:qFormat="1"/>
-    <w:lsdException w:name="heading 4" w:semiHidden="1" w:uiPriority="9" w:unhideWhenUsed="1" w:qFormat="1"/>
-    <w:lsdException w:name="heading 5" w:semiHidden="1" w:uiPriority="9" w:unhideWhenUsed="1" w:qFormat="1"/>
-    <w:lsdException w:name="heading 6" w:semiHidden="1" w:uiPriority="9" w:unhideWhenUsed="1" w:qFormat="1"/>
-    <w:lsdException w:name="heading 7" w:semiHidden="1" w:uiPriority="9" w:unhideWhenUsed="1" w:qFormat="1"/>
-    <w:lsdException w:name="heading 8" w:semiHidden="1" w:uiPriority="9" w:unhideWhenUsed="1" w:qFormat="1"/>
-    <w:lsdException w:name="heading 9" w:semiHidden="1" w:uiPriority="9" w:unhideWhenUsed="1" w:qFormat="1"/>
-    <w:lsdException w:name="index 1" w:semiHidden="1" w:unhideWhenUsed="1"/>
-    <w:lsdException w:name="index 2" w:semiHidden="1" w:unhideWhenUsed="1"/>
-    <w:lsdException w:name="index 3" w:semiHidden="1" w:unhideWhenUsed="1"/>
-    <w:lsdException w:name="index 4" w:semiHidden="1" w:unhideWhenUsed="1"/>
-    <w:lsdException w:name="index 5" w:semiHidden="1" w:unhideWhenUsed="1"/>
-    <w:lsdException w:name="index 6" w:semiHidden="1" w:unhideWhenUsed="1"/>
-    <w:lsdException w:name="index 7" w:semiHidden="1" w:unhideWhenUsed="1"/>
-    <w:lsdException w:name="index 8" w:semiHidden="1" w:unhideWhenUsed="1"/>
-    <w:lsdException w:name="index 9" w:semiHidden="1" w:unhideWhenUsed="1"/>
-    <w:lsdException w:name="toc 1" w:semiHidden="1" w:uiPriority="39" w:unhideWhenUsed="1"/>
-    <w:lsdException w:name="toc 2" w:semiHidden="1" w:uiPriority="39" w:unhideWhenUsed="1"/>
-    <w:lsdException w:name="toc 3" w:semiHidden="1" w:uiPriority="39" w:unhideWhenUsed="1"/>
-    <w:lsdException w:name="toc 4" w:semiHidden="1" w:uiPriority="39" w:unhideWhenUsed="1"/>
-    <w:lsdException w:name="toc 5" w:semiHidden="1" w:uiPriority="39" w:unhideWhenUsed="1"/>
-    <w:lsdException w:name="toc 6" w:semiHidden="1" w:uiPriority="39" w:unhideWhenUsed="1"/>
-    <w:lsdException w:name="toc 7" w:semiHidden="1" w:uiPriority="39" w:unhideWhenUsed="1"/>
-    <w:lsdException w:name="toc 8" w:semiHidden="1" w:uiPriority="39" w:unhideWhenUsed="1"/>
-    <w:lsdException w:name="toc 9" w:semiHidden="1" w:uiPriority="39" w:unhideWhenUsed="1"/>
-    <w:lsdException w:name="Normal Indent" w:semiHidden="1" w:unhideWhenUsed="1"/>
-    <w:lsdException w:name="footnote text" w:semiHidden="1" w:unhideWhenUsed="1"/>
-    <w:lsdException w:name="annotation text" w:semiHidden="1" w:unhideWhenUsed="1"/>
-    <w:lsdException w:name="header" w:semiHidden="1" w:unhideWhenUsed="1"/>
-    <w:lsdException w:name="footer" w:semiHidden="1" w:unhideWhenUsed="1"/>
-    <w:lsdException w:name="index heading" w:semiHidden="1" w:unhideWhenUsed="1"/>
-    <w:lsdException w:name="caption" w:semiHidden="1" w:uiPriority="35" w:unhideWhenUsed="1" w:qFormat="1"/>
-    <w:lsdException w:name="table of figures" w:semiHidden="1" w:unhideWhenUsed="1"/>
-    <w:lsdException w:name="envelope address" w:semiHidden="1" w:unhideWhenUsed="1"/>
-    <w:lsdException w:name="envelope return" w:semiHidden="1" w:unhideWhenUsed="1"/>
-    <w:lsdException w:name="footnote reference" w:semiHidden="1" w:unhideWhenUsed="1"/>
-    <w:lsdException w:name="annotation reference" w:semiHidden="1" w:unhideWhenUsed="1"/>
-    <w:lsdException w:name="line number" w:semiHidden="1" w:unhideWhenUsed="1"/>
-    <w:lsdException w:name="page number" w:semiHidden="1" w:unhideWhenUsed="1"/>
-    <w:lsdException w:name="endnote reference" w:semiHidden="1" w:unhideWhenUsed="1"/>
-    <w:lsdException w:name="endnote text" w:semiHidden="1" w:unhideWhenUsed="1"/>
-    <w:lsdException w:name="table of authorities" w:semiHidden="1" w:unhideWhenUsed="1"/>
-    <w:lsdException w:name="macro" w:semiHidden="1" w:unhideWhenUsed="1"/>
-    <w:lsdException w:name="toa heading" w:semiHidden="1" w:unhideWhenUsed="1"/>
-    <w:lsdException w:name="List" w:semiHidden="1" w:unhideWhenUsed="1"/>
-    <w:lsdException w:name="List Bullet" w:semiHidden="1" w:unhideWhenUsed="1"/>
-    <w:lsdException w:name="List Number" w:semiHidden="1" w:unhideWhenUsed="1"/>
-    <w:lsdException w:name="List 2" w:semiHidden="1" w:unhideWhenUsed="1"/>
-    <w:lsdException w:name="List 3" w:semiHidden="1" w:unhideWhenUsed="1"/>
-    <w:lsdException w:name="List 4" w:semiHidden="1" w:unhideWhenUsed="1"/>
-    <w:lsdException w:name="List 5" w:semiHidden="1" w:unhideWhenUsed="1"/>
-    <w:lsdException w:name="List Bullet 2" w:semiHidden="1" w:unhideWhenUsed="1"/>
-    <w:lsdException w:name="List Bullet 3" w:semiHidden="1" w:unhideWhenUsed="1"/>
-    <w:lsdException w:name="List Bullet 4" w:semiHidden="1" w:unhideWhenUsed="1"/>
-    <w:lsdException w:name="List Bullet 5" w:semiHidden="1" w:unhideWhenUsed="1"/>
-    <w:lsdException w:name="List Number 2" w:semiHidden="1" w:unhideWhenUsed="1"/>
-    <w:lsdException w:name="List Number 3" w:semiHidden="1" w:unhideWhenUsed="1"/>
-    <w:lsdException w:name="List Number 4" w:semiHidden="1" w:unhideWhenUsed="1"/>
-    <w:lsdException w:name="List Number 5" w:semiHidden="1" w:unhideWhenUsed="1"/>
-    <w:lsdException w:name="Title" w:uiPriority="10" w:qFormat="1"/>
-    <w:lsdException w:name="Closing" w:semiHidden="1" w:unhideWhenUsed="1"/>
-    <w:lsdException w:name="Signature" w:semiHidden="1" w:unhideWhenUsed="1"/>
-    <w:lsdException w:name="Default Paragraph Font" w:semiHidden="1" w:uiPriority="1" w:unhideWhenUsed="1"/>
-    <w:lsdException w:name="Body Text" w:semiHidden="1" w:unhideWhenUsed="1"/>
-    <w:lsdException w:name="Body Text Indent" w:semiHidden="1" w:unhideWhenUsed="1"/>
-    <w:lsdException w:name="List Continue" w:semiHidden="1" w:unhideWhenUsed="1"/>
-    <w:lsdException w:name="List Continue 2" w:semiHidden="1" w:unhideWhenUsed="1"/>
-    <w:lsdException w:name="List Continue 3" w:semiHidden="1" w:unhideWhenUsed="1"/>
-    <w:lsdException w:name="List Continue 4" w:semiHidden="1" w:unhideWhenUsed="1"/>
-    <w:lsdException w:name="List Continue 5" w:semiHidden="1" w:unhideWhenUsed="1"/>
-    <w:lsdException w:name="Message Header" w:semiHidden="1" w:unhideWhenUsed="1"/>
-    <w:lsdException w:name="Subtitle" w:uiPriority="11" w:qFormat="1"/>
-    <w:lsdException w:name="Salutation" w:semiHidden="1" w:unhideWhenUsed="1"/>
-    <w:lsdException w:name="Date" w:semiHidden="1" w:unhideWhenUsed="1"/>
-    <w:lsdException w:name="Body Text First Indent" w:semiHidden="1" w:unhideWhenUsed="1"/>
-    <w:lsdException w:name="Body Text First Indent 2" w:semiHidden="1" w:unhideWhenUsed="1"/>
-    <w:lsdException w:name="Note Heading" w:semiHidden="1" w:unhideWhenUsed="1"/>
-    <w:lsdException w:name="Body Text 2" w:semiHidden="1" w:unhideWhenUsed="1"/>
-    <w:lsdException w:name="Body Text 3" w:semiHidden="1" w:unhideWhenUsed="1"/>
-    <w:lsdException w:name="Body Text Indent 2" w:semiHidden="1" w:unhideWhenUsed="1"/>
-    <w:lsdException w:name="Body Text Indent 3" w:semiHidden="1" w:unhideWhenUsed="1"/>
-    <w:lsdException w:name="Block Text" w:semiHidden="1" w:unhideWhenUsed="1"/>
-    <w:lsdException w:name="Hyperlink" w:semiHidden="1" w:unhideWhenUsed="1"/>
-    <w:lsdException w:name="FollowedHyperlink" w:semiHidden="1" w:unhideWhenUsed="1"/>
-    <w:lsdException w:name="Strong" w:uiPriority="22" w:qFormat="1"/>
-    <w:lsdException w:name="Emphasis" w:uiPriority="20" w:qFormat="1"/>
-    <w:lsdException w:name="Document Map" w:semiHidden="1" w:unhideWhenUsed="1"/>
-    <w:lsdException w:name="Plain Text" w:semiHidden="1" w:unhideWhenUsed="1"/>
-    <w:lsdException w:name="E-mail Signature" w:semiHidden="1" w:unhideWhenUsed="1"/>
-    <w:lsdException w:name="HTML Top of Form" w:semiHidden="1" w:unhideWhenUsed="1"/>
-    <w:lsdException w:name="HTML Bottom of Form" w:semiHidden="1" w:unhideWhenUsed="1"/>
-    <w:lsdException w:name="Normal (Web)" w:semiHidden="1" w:unhideWhenUsed="1"/>
-    <w:lsdException w:name="HTML Acronym" w:semiHidden="1" w:unhideWhenUsed="1"/>
-    <w:lsdException w:name="HTML Address" w:semiHidden="1" w:unhideWhenUsed="1"/>
-    <w:lsdException w:name="HTML Cite" w:semiHidden="1" w:unhideWhenUsed="1"/>
-    <w:lsdException w:name="HTML Code" w:semiHidden="1" w:unhideWhenUsed="1"/>
-    <w:lsdException w:name="HTML Definition" w:semiHidden="1" w:unhideWhenUsed="1"/>
-    <w:lsdException w:name="HTML Keyboard" w:semiHidden="1" w:unhideWhenUsed="1"/>
-    <w:lsdException w:name="HTML Preformatted" w:semiHidden="1" w:unhideWhenUsed="1"/>
-    <w:lsdException w:name="HTML Sample" w:semiHidden="1" w:unhideWhenUsed="1"/>
-    <w:lsdException w:name="HTML Typewriter" w:semiHidden="1" w:unhideWhenUsed="1"/>
-    <w:lsdException w:name="HTML Variable" w:semiHidden="1" w:unhideWhenUsed="1"/>
-    <w:lsdException w:name="Normal Table" w:semiHidden="1" w:unhideWhenUsed="1"/>
-    <w:lsdException w:name="annotation subject" w:semiHidden="1" w:unhideWhenUsed="1"/>
-    <w:lsdException w:name="No List" w:semiHidden="1" w:unhideWhenUsed="1"/>
-    <w:lsdException w:name="Outline List 1" w:semiHidden="1" w:unhideWhenUsed="1"/>
-    <w:lsdException w:name="Outline List 2" w:semiHidden="1" w:unhideWhenUsed="1"/>
-    <w:lsdException w:name="Outline List 3" w:semiHidden="1" w:unhideWhenUsed="1"/>
-    <w:lsdException w:name="Table Simple 1" w:semiHidden="1" w:unhideWhenUsed="1"/>
-    <w:lsdException w:name="Table Simple 2" w:semiHidden="1" w:unhideWhenUsed="1"/>
-    <w:lsdException w:name="Table Simple 3" w:semiHidden="1" w:unhideWhenUsed="1"/>
-    <w:lsdException w:name="Table Classic 1" w:semiHidden="1" w:unhideWhenUsed="1"/>
-    <w:lsdException w:name="Table Classic 2" w:semiHidden="1" w:unhideWhenUsed="1"/>
-    <w:lsdException w:name="Table Classic 3" w:semiHidden="1" w:unhideWhenUsed="1"/>
-    <w:lsdException w:name="Table Classic 4" w:semiHidden="1" w:unhideWhenUsed="1"/>
-    <w:lsdException w:name="Table Colorful 1" w:semiHidden="1" w:unhideWhenUsed="1"/>
-    <w:lsdException w:name="Table Colorful 2" w:semiHidden="1" w:unhideWhenUsed="1"/>
-    <w:lsdException w:name="Table Colorful 3" w:semiHidden="1" w:unhideWhenUsed="1"/>
-    <w:lsdException w:name="Table Columns 1" w:semiHidden="1" w:unhideWhenUsed="1"/>
-    <w:lsdException w:name="Table Columns 2" w:semiHidden="1" w:unhideWhenUsed="1"/>
-    <w:lsdException w:name="Table Columns 3" w:semiHidden="1" w:unhideWhenUsed="1"/>
-    <w:lsdException w:name="Table Columns 4" w:semiHidden="1" w:unhideWhenUsed="1"/>
-    <w:lsdException w:name="Table Columns 5" w:semiHidden="1" w:unhideWhenUsed="1"/>
-    <w:lsdException w:name="Table Grid 1" w:semiHidden="1" w:unhideWhenUsed="1"/>
-    <w:lsdException w:name="Table Grid 2" w:semiHidden="1" w:unhideWhenUsed="1"/>
-    <w:lsdException w:name="Table Grid 3" w:semiHidden="1" w:unhideWhenUsed="1"/>
-    <w:lsdException w:name="Table Grid 4" w:semiHidden="1" w:unhideWhenUsed="1"/>
-    <w:lsdException w:name="Table Grid 5" w:semiHidden="1" w:unhideWhenUsed="1"/>
-    <w:lsdException w:name="Table Grid 6" w:semiHidden="1" w:unhideWhenUsed="1"/>
-    <w:lsdException w:name="Table Grid 7" w:semiHidden="1" w:unhideWhenUsed="1"/>
-    <w:lsdException w:name="Table Grid 8" w:semiHidden="1" w:unhideWhenUsed="1"/>
-    <w:lsdException w:name="Table List 1" w:semiHidden="1" w:unhideWhenUsed="1"/>
-    <w:lsdException w:name="Table List 2" w:semiHidden="1" w:unhideWhenUsed="1"/>
-    <w:lsdException w:name="Table List 3" w:semiHidden="1" w:unhideWhenUsed="1"/>
-    <w:lsdException w:name="Table List 4" w:semiHidden="1" w:unhideWhenUsed="1"/>
-    <w:lsdException w:name="Table List 5" w:semiHidden="1" w:unhideWhenUsed="1"/>
-    <w:lsdException w:name="Table List 6" w:semiHidden="1" w:unhideWhenUsed="1"/>
-    <w:lsdException w:name="Table List 7" w:semiHidden="1" w:unhideWhenUsed="1"/>
-    <w:lsdException w:name="Table List 8" w:semiHidden="1" w:unhideWhenUsed="1"/>
-    <w:lsdException w:name="Table 3D effects 1" w:semiHidden="1" w:unhideWhenUsed="1"/>
-    <w:lsdException w:name="Table 3D effects 2" w:semiHidden="1" w:unhideWhenUsed="1"/>
-    <w:lsdException w:name="Table 3D effects 3" w:semiHidden="1" w:unhideWhenUsed="1"/>
-    <w:lsdException w:name="Table Contemporary" w:semiHidden="1" w:unhideWhenUsed="1"/>
-    <w:lsdException w:name="Table Elegant" w:semiHidden="1" w:unhideWhenUsed="1"/>
-    <w:lsdException w:name="Table Professional" w:semiHidden="1" w:unhideWhenUsed="1"/>
-    <w:lsdException w:name="Table Subtle 1" w:semiHidden="1" w:unhideWhenUsed="1"/>
-    <w:lsdException w:name="Table Subtle 2" w:semiHidden="1" w:unhideWhenUsed="1"/>
-    <w:lsdException w:name="Table Web 1" w:semiHidden="1" w:unhideWhenUsed="1"/>
-    <w:lsdException w:name="Table Web 2" w:semiHidden="1" w:unhideWhenUsed="1"/>
-    <w:lsdException w:name="Table Web 3" w:semiHidden="1" w:unhideWhenUsed="1"/>
-    <w:lsdException w:name="Balloon Text" w:semiHidden="1" w:unhideWhenUsed="1"/>
-    <w:lsdException w:name="Table Grid" w:uiPriority="39"/>
-    <w:lsdException w:name="Table Theme" w:semiHidden="1" w:unhideWhenUsed="1"/>
-    <w:lsdException w:name="Placeholder Text" w:semiHidden="1"/>
-    <w:lsdException w:name="No Spacing" w:uiPriority="1" w:qFormat="1"/>
-    <w:lsdException w:name="Light Shading" w:uiPriority="60"/>
-    <w:lsdException w:name="Light List" w:uiPriority="61"/>
-    <w:lsdException w:name="Light Grid" w:uiPriority="62"/>
-    <w:lsdException w:name="Medium Shading 1" w:uiPriority="63"/>
-    <w:lsdException w:name="Medium Shading 2" w:uiPriority="64"/>
-    <w:lsdException w:name="Medium List 1" w:uiPriority="65"/>
-    <w:lsdException w:name="Medium List 2" w:uiPriority="66"/>
-    <w:lsdException w:name="Medium Grid 1" w:uiPriority="67"/>
-    <w:lsdException w:name="Medium Grid 2" w:uiPriority="68"/>
-    <w:lsdException w:name="Medium Grid 3" w:uiPriority="69"/>
-    <w:lsdException w:name="Dark List" w:uiPriority="70"/>
-    <w:lsdException w:name="Colorful Shading" w:uiPriority="71"/>
-    <w:lsdException w:name="Colorful List" w:uiPriority="72"/>
-    <w:lsdException w:name="Colorful Grid" w:uiPriority="73"/>
-    <w:lsdException w:name="Light Shading Accent 1" w:uiPriority="60"/>
-    <w:lsdException w:name="Light List Accent 1" w:uiPriority="61"/>
-    <w:lsdException w:name="Light Grid Accent 1" w:uiPriority="62"/>
-    <w:lsdException w:name="Medium Shading 1 Accent 1" w:uiPriority="63"/>
-    <w:lsdException w:name="Medium Shading 2 Accent 1" w:uiPriority="64"/>
-    <w:lsdException w:name="Medium List 1 Accent 1" w:uiPriority="65"/>
-    <w:lsdException w:name="Revision" w:semiHidden="1"/>
-    <w:lsdException w:name="List Paragraph" w:uiPriority="34" w:qFormat="1"/>
-    <w:lsdException w:name="Quote" w:uiPriority="29" w:qFormat="1"/>
-    <w:lsdException w:name="Intense Quote" w:uiPriority="30" w:qFormat="1"/>
-    <w:lsdException w:name="Medium List 2 Accent 1" w:uiPriority="66"/>
-    <w:lsdException w:name="Medium Grid 1 Accent 1" w:uiPriority="67"/>
-    <w:lsdException w:name="Medium Grid 2 Accent 1" w:uiPriority="68"/>
-    <w:lsdException w:name="Medium Grid 3 Accent 1" w:uiPriority="69"/>
-    <w:lsdException w:name="Dark List Accent 1" w:uiPriority="70"/>
-    <w:lsdException w:name="Colorful Shading Accent 1" w:uiPriority="71"/>
-    <w:lsdException w:name="Colorful List Accent 1" w:uiPriority="72"/>
-    <w:lsdException w:name="Colorful Grid Accent 1" w:uiPriority="73"/>
-    <w:lsdException w:name="Light Shading Accent 2" w:uiPriority="60"/>
-    <w:lsdException w:name="Light List Accent 2" w:uiPriority="61"/>
-    <w:lsdException w:name="Light Grid Accent 2" w:uiPriority="62"/>
-    <w:lsdException w:name="Medium Shading 1 Accent 2" w:uiPriority="63"/>
-    <w:lsdException w:name="Medium Shading 2 Accent 2" w:uiPriority="64"/>
-    <w:lsdException w:name="Medium List 1 Accent 2" w:uiPriority="65"/>
-    <w:lsdException w:name="Medium List 2 Accent 2" w:uiPriority="66"/>
-    <w:lsdException w:name="Medium Grid 1 Accent 2" w:uiPriority="67"/>
-    <w:lsdException w:name="Medium Grid 2 Accent 2" w:uiPriority="68"/>
-    <w:lsdException w:name="Medium Grid 3 Accent 2" w:uiPriority="69"/>
-    <w:lsdException w:name="Dark List Accent 2" w:uiPriority="70"/>
-    <w:lsdException w:name="Colorful Shading Accent 2" w:uiPriority="71"/>
-    <w:lsdException w:name="Colorful List Accent 2" w:uiPriority="72"/>
-    <w:lsdException w:name="Colorful Grid Accent 2" w:uiPriority="73"/>
-    <w:lsdException w:name="Light Shading Accent 3" w:uiPriority="60"/>
-    <w:lsdException w:name="Light List Accent 3" w:uiPriority="61"/>
-    <w:lsdException w:name="Light Grid Accent 3" w:uiPriority="62"/>
-    <w:lsdException w:name="Medium Shading 1 Accent 3" w:uiPriority="63"/>
-    <w:lsdException w:name="Medium Shading 2 Accent 3" w:uiPriority="64"/>
-    <w:lsdException w:name="Medium List 1 Accent 3" w:uiPriority="65"/>
-    <w:lsdException w:name="Medium List 2 Accent 3" w:uiPriority="66"/>
-    <w:lsdException w:name="Medium Grid 1 Accent 3" w:uiPriority="67"/>
-    <w:lsdException w:name="Medium Grid 2 Accent 3" w:uiPriority="68"/>
-    <w:lsdException w:name="Medium Grid 3 Accent 3" w:uiPriority="69"/>
-    <w:lsdException w:name="Dark List Accent 3" w:uiPriority="70"/>
-    <w:lsdException w:name="Colorful Shading Accent 3" w:uiPriority="71"/>
-    <w:lsdException w:name="Colorful List Accent 3" w:uiPriority="72"/>
-    <w:lsdException w:name="Colorful Grid Accent 3" w:uiPriority="73"/>
-    <w:lsdException w:name="Light Shading Accent 4" w:uiPriority="60"/>
-    <w:lsdException w:name="Light List Accent 4" w:uiPriority="61"/>
-    <w:lsdException w:name="Light Grid Accent 4" w:uiPriority="62"/>
-    <w:lsdException w:name="Medium Shading 1 Accent 4" w:uiPriority="63"/>
-    <w:lsdException w:name="Medium Shading 2 Accent 4" w:uiPriority="64"/>
-    <w:lsdException w:name="Medium List 1 Accent 4" w:uiPriority="65"/>
-    <w:lsdException w:name="Medium List 2 Accent 4" w:uiPriority="66"/>
-    <w:lsdException w:name="Medium Grid 1 Accent 4" w:uiPriority="67"/>
-    <w:lsdException w:name="Medium Grid 2 Accent 4" w:uiPriority="68"/>
-    <w:lsdException w:name="Medium Grid 3 Accent 4" w:uiPriority="69"/>
-    <w:lsdException w:name="Dark List Accent 4" w:uiPriority="70"/>
-    <w:lsdException w:name="Colorful Shading Accent 4" w:uiPriority="71"/>
-    <w:lsdException w:name="Colorful List Accent 4" w:uiPriority="72"/>
-    <w:lsdException w:name="Colorful Grid Accent 4" w:uiPriority="73"/>
-    <w:lsdException w:name="Light Shading Accent 5" w:uiPriority="60"/>
-    <w:lsdException w:name="Light List Accent 5" w:uiPriority="61"/>
-    <w:lsdException w:name="Light Grid Accent 5" w:uiPriority="62"/>
-    <w:lsdException w:name="Medium Shading 1 Accent 5" w:uiPriority="63"/>
-    <w:lsdException w:name="Medium Shading 2 Accent 5" w:uiPriority="64"/>
-    <w:lsdException w:name="Medium List 1 Accent 5" w:uiPriority="65"/>
-    <w:lsdException w:name="Medium List 2 Accent 5" w:uiPriority="66"/>
-    <w:lsdException w:name="Medium Grid 1 Accent 5" w:uiPriority="67"/>
-    <w:lsdException w:name="Medium Grid 2 Accent 5" w:uiPriority="68"/>
-    <w:lsdException w:name="Medium Grid 3 Accent 5" w:uiPriority="69"/>
-    <w:lsdException w:name="Dark List Accent 5" w:uiPriority="70"/>
-    <w:lsdException w:name="Colorful Shading Accent 5" w:uiPriority="71"/>
-    <w:lsdException w:name="Colorful List Accent 5" w:uiPriority="72"/>
-    <w:lsdException w:name="Colorful Grid Accent 5" w:uiPriority="73"/>
-    <w:lsdException w:name="Light Shading Accent 6" w:uiPriority="60"/>
-    <w:lsdException w:name="Light List Accent 6" w:uiPriority="61"/>
-    <w:lsdException w:name="Light Grid Accent 6" w:uiPriority="62"/>
-    <w:lsdException w:name="Medium Shading 1 Accent 6" w:uiPriority="63"/>
-    <w:lsdException w:name="Medium Shading 2 Accent 6" w:uiPriority="64"/>
-    <w:lsdException w:name="Medium List 1 Accent 6" w:uiPriority="65"/>
-    <w:lsdException w:name="Medium List 2 Accent 6" w:uiPriority="66"/>
-    <w:lsdException w:name="Medium Grid 1 Accent 6" w:uiPriority="67"/>
-    <w:lsdException w:name="Medium Grid 2 Accent 6" w:uiPriority="68"/>
-    <w:lsdException w:name="Medium Grid 3 Accent 6" w:uiPriority="69"/>
-    <w:lsdException w:name="Dark List Accent 6" w:uiPriority="70"/>
-    <w:lsdException w:name="Colorful Shading Accent 6" w:uiPriority="71"/>
-    <w:lsdException w:name="Colorful List Accent 6" w:uiPriority="72"/>
-    <w:lsdException w:name="Colorful Grid Accent 6" w:uiPriority="73"/>
-    <w:lsdException w:name="Subtle Emphasis" w:uiPriority="19" w:qFormat="1"/>
-    <w:lsdException w:name="Intense Emphasis" w:uiPriority="21" w:qFormat="1"/>
-    <w:lsdException w:name="Subtle Reference" w:uiPriority="31" w:qFormat="1"/>
-    <w:lsdException w:name="Intense Reference" w:uiPriority="32" w:qFormat="1"/>
-    <w:lsdException w:name="Book Title" w:uiPriority="33" w:qFormat="1"/>
-    <w:lsdException w:name="Bibliography" w:semiHidden="1" w:uiPriority="37" w:unhideWhenUsed="1"/>
-    <w:lsdException w:name="TOC Heading" w:semiHidden="1" w:uiPriority="39" w:unhideWhenUsed="1" w:qFormat="1"/>
-    <w:lsdException w:name="Plain Table 1" w:uiPriority="41"/>
-    <w:lsdException w:name="Plain Table 2" w:uiPriority="42"/>
-    <w:lsdException w:name="Plain Table 3" w:uiPriority="43"/>
-    <w:lsdException w:name="Plain Table 4" w:uiPriority="44"/>
-    <w:lsdException w:name="Plain Table 5" w:uiPriority="45"/>
-    <w:lsdException w:name="Grid Table Light" w:uiPriority="40"/>
-    <w:lsdException w:name="Grid Table 1 Light" w:uiPriority="46"/>
-    <w:lsdException w:name="Grid Table 2" w:uiPriority="47"/>
-    <w:lsdException w:name="Grid Table 3" w:uiPriority="48"/>
-    <w:lsdException w:name="Grid Table 4" w:uiPriority="49"/>
-    <w:lsdException w:name="Grid Table 5 Dark" w:uiPriority="50"/>
-    <w:lsdException w:name="Grid Table 6 Colorful" w:uiPriority="51"/>
-    <w:lsdException w:name="Grid Table 7 Colorful" w:uiPriority="52"/>
-    <w:lsdException w:name="Grid Table 1 Light Accent 1" w:uiPriority="46"/>
-    <w:lsdException w:name="Grid Table 2 Accent 1" w:uiPriority="47"/>
-    <w:lsdException w:name="Grid Table 3 Accent 1" w:uiPriority="48"/>
-    <w:lsdException w:name="Grid Table 4 Accent 1" w:uiPriority="49"/>
-    <w:lsdException w:name="Grid Table 5 Dark Accent 1" w:uiPriority="50"/>
-    <w:lsdException w:name="Grid Table 6 Colorful Accent 1" w:uiPriority="51"/>
-    <w:lsdException w:name="Grid Table 7 Colorful Accent 1" w:uiPriority="52"/>
-    <w:lsdException w:name="Grid Table 1 Light Accent 2" w:uiPriority="46"/>
-    <w:lsdException w:name="Grid Table 2 Accent 2" w:uiPriority="47"/>
-    <w:lsdException w:name="Grid Table 3 Accent 2" w:uiPriority="48"/>
-    <w:lsdException w:name="Grid Table 4 Accent 2" w:uiPriority="49"/>
-    <w:lsdException w:name="Grid Table 5 Dark Accent 2" w:uiPriority="50"/>
-    <w:lsdException w:name="Grid Table 6 Colorful Accent 2" w:uiPriority="51"/>
-    <w:lsdException w:name="Grid Table 7 Colorful Accent 2" w:uiPriority="52"/>
-    <w:lsdException w:name="Grid Table 1 Light Accent 3" w:uiPriority="46"/>
-    <w:lsdException w:name="Grid Table 2 Accent 3" w:uiPriority="47"/>
-    <w:lsdException w:name="Grid Table 3 Accent 3" w:uiPriority="48"/>
-    <w:lsdException w:name="Grid Table 4 Accent 3" w:uiPriority="49"/>
-    <w:lsdException w:name="Grid Table 5 Dark Accent 3" w:uiPriority="50"/>
-    <w:lsdException w:name="Grid Table 6 Colorful Accent 3" w:uiPriority="51"/>
-    <w:lsdException w:name="Grid Table 7 Colorful Accent 3" w:uiPriority="52"/>
-    <w:lsdException w:name="Grid Table 1 Light Accent 4" w:uiPriority="46"/>
-    <w:lsdException w:name="Grid Table 2 Accent 4" w:uiPriority="47"/>
-    <w:lsdException w:name="Grid Table 3 Accent 4" w:uiPriority="48"/>
-    <w:lsdException w:name="Grid Table 4 Accent 4" w:uiPriority="49"/>
-    <w:lsdException w:name="Grid Table 5 Dark Accent 4" w:uiPriority="50"/>
-    <w:lsdException w:name="Grid Table 6 Colorful Accent 4" w:uiPriority="51"/>
-    <w:lsdException w:name="Grid Table 7 Colorful Accent 4" w:uiPriority="52"/>
-    <w:lsdException w:name="Grid Table 1 Light Accent 5" w:uiPriority="46"/>
-    <w:lsdException w:name="Grid Table 2 Accent 5" w:uiPriority="47"/>
-    <w:lsdException w:name="Grid Table 3 Accent 5" w:uiPriority="48"/>
-    <w:lsdException w:name="Grid Table 4 Accent 5" w:uiPriority="49"/>
-    <w:lsdException w:name="Grid Table 5 Dark Accent 5" w:uiPriority="50"/>
-    <w:lsdException w:name="Grid Table 6 Colorful Accent 5" w:uiPriority="51"/>
-    <w:lsdException w:name="Grid Table 7 Colorful Accent 5" w:uiPriority="52"/>
-    <w:lsdException w:name="Grid Table 1 Light Accent 6" w:uiPriority="46"/>
-    <w:lsdException w:name="Grid Table 2 Accent 6" w:uiPriority="47"/>
-    <w:lsdException w:name="Grid Table 3 Accent 6" w:uiPriority="48"/>
-    <w:lsdException w:name="Grid Table 4 Accent 6" w:uiPriority="49"/>
-    <w:lsdException w:name="Grid Table 5 Dark Accent 6" w:uiPriority="50"/>
-    <w:lsdException w:name="Grid Table 6 Colorful Accent 6" w:uiPriority="51"/>
-    <w:lsdException w:name="Grid Table 7 Colorful Accent 6" w:uiPriority="52"/>
-    <w:lsdException w:name="List Table 1 Light" w:uiPriority="46"/>
-    <w:lsdException w:name="List Table 2" w:uiPriority="47"/>
-    <w:lsdException w:name="List Table 3" w:uiPriority="48"/>
-    <w:lsdException w:name="List Table 4" w:uiPriority="49"/>
-    <w:lsdException w:name="List Table 5 Dark" w:uiPriority="50"/>
-    <w:lsdException w:name="List Table 6 Colorful" w:uiPriority="51"/>
-    <w:lsdException w:name="List Table 7 Colorful" w:uiPriority="52"/>
-    <w:lsdException w:name="List Table 1 Light Accent 1" w:uiPriority="46"/>
-    <w:lsdException w:name="List Table 2 Accent 1" w:uiPriority="47"/>
-    <w:lsdException w:name="List Table 3 Accent 1" w:uiPriority="48"/>
-    <w:lsdException w:name="List Table 4 Accent 1" w:uiPriority="49"/>
-    <w:lsdException w:name="List Table 5 Dark Accent 1" w:uiPriority="50"/>
-    <w:lsdException w:name="List Table 6 Colorful Accent 1" w:uiPriority="51"/>
-    <w:lsdException w:name="List Table 7 Colorful Accent 1" w:uiPriority="52"/>
-    <w:lsdException w:name="List Table 1 Light Accent 2" w:uiPriority="46"/>
-    <w:lsdException w:name="List Table 2 Accent 2" w:uiPriority="47"/>
-    <w:lsdException w:name="List Table 3 Accent 2" w:uiPriority="48"/>
-    <w:lsdException w:name="List Table 4 Accent 2" w:uiPriority="49"/>
-    <w:lsdException w:name="List Table 5 Dark Accent 2" w:uiPriority="50"/>
-    <w:lsdException w:name="List Table 6 Colorful Accent 2" w:uiPriority="51"/>
-    <w:lsdException w:name="List Table 7 Colorful Accent 2" w:uiPriority="52"/>
-    <w:lsdException w:name="List Table 1 Light Accent 3" w:uiPriority="46"/>
-    <w:lsdException w:name="List Table 2 Accent 3" w:uiPriority="47"/>
-    <w:lsdException w:name="List Table 3 Accent 3" w:uiPriority="48"/>
-    <w:lsdException w:name="List Table 4 Accent 3" w:uiPriority="49"/>
-    <w:lsdException w:name="List Table 5 Dark Accent 3" w:uiPriority="50"/>
-    <w:lsdException w:name="List Table 6 Colorful Accent 3" w:uiPriority="51"/>
-    <w:lsdException w:name="List Table 7 Colorful Accent 3" w:uiPriority="52"/>
-    <w:lsdException w:name="List Table 1 Light Accent 4" w:uiPriority="46"/>
-    <w:lsdException w:name="List Table 2 Accent 4" w:uiPriority="47"/>
-    <w:lsdException w:name="List Table 3 Accent 4" w:uiPriority="48"/>
-    <w:lsdException w:name="List Table 4 Accent 4" w:uiPriority="49"/>
-    <w:lsdException w:name="List Table 5 Dark Accent 4" w:uiPriority="50"/>
-    <w:lsdException w:name="List Table 6 Colorful Accent 4" w:uiPriority="51"/>
-    <w:lsdException w:name="List Table 7 Colorful Accent 4" w:uiPriority="52"/>
-    <w:lsdException w:name="List Table 1 Light Accent 5" w:uiPriority="46"/>
-    <w:lsdException w:name="List Table 2 Accent 5" w:uiPriority="47"/>
-    <w:lsdException w:name="List Table 3 Accent 5" w:uiPriority="48"/>
-    <w:lsdException w:name="List Table 4 Accent 5" w:uiPriority="49"/>
-    <w:lsdException w:name="List Table 5 Dark Accent 5" w:uiPriority="50"/>
-    <w:lsdException w:name="List Table 6 Colorful Accent 5" w:uiPriority="51"/>
-    <w:lsdException w:name="List Table 7 Colorful Accent 5" w:uiPriority="52"/>
-    <w:lsdException w:name="List Table 1 Light Accent 6" w:uiPriority="46"/>
-    <w:lsdException w:name="List Table 2 Accent 6" w:uiPriority="47"/>
-    <w:lsdException w:name="List Table 3 Accent 6" w:uiPriority="48"/>
-    <w:lsdException w:name="List Table 4 Accent 6" w:uiPriority="49"/>
-    <w:lsdException w:name="List Table 5 Dark Accent 6" w:uiPriority="50"/>
-    <w:lsdException w:name="List Table 6 Colorful Accent 6" w:uiPriority="51"/>
-    <w:lsdException w:name="List Table 7 Colorful Accent 6" w:uiPriority="52"/>
-    <w:lsdException w:name="Mention" w:semiHidden="1" w:unhideWhenUsed="1"/>
-    <w:lsdException w:name="Smart Hyperlink" w:semiHidden="1" w:unhideWhenUsed="1"/>
-    <w:lsdException w:name="Hashtag" w:semiHidden="1" w:unhideWhenUsed="1"/>
+  <w:latentStyles w:defLockedState="0" w:defUIPriority="99" w:defSemiHidden="1" w:defUnhideWhenUsed="1" w:defQFormat="0" w:count="267">
+    <w:lsdException w:name="Normal" w:semiHidden="0" w:uiPriority="0" w:unhideWhenUsed="0" w:qFormat="1"/>
+    <w:lsdException w:name="heading 1" w:semiHidden="0" w:uiPriority="9" w:unhideWhenUsed="0" w:qFormat="1"/>
+    <w:lsdException w:name="heading 2" w:uiPriority="9" w:qFormat="1"/>
+    <w:lsdException w:name="heading 3" w:uiPriority="9" w:qFormat="1"/>
+    <w:lsdException w:name="heading 4" w:uiPriority="9" w:qFormat="1"/>
+    <w:lsdException w:name="heading 5" w:uiPriority="9" w:qFormat="1"/>
+    <w:lsdException w:name="heading 6" w:uiPriority="9" w:qFormat="1"/>
+    <w:lsdException w:name="heading 7" w:uiPriority="9" w:qFormat="1"/>
+    <w:lsdException w:name="heading 8" w:uiPriority="9" w:qFormat="1"/>
+    <w:lsdException w:name="heading 9" w:uiPriority="9" w:qFormat="1"/>
+    <w:lsdException w:name="toc 1" w:uiPriority="39"/>
+    <w:lsdException w:name="toc 2" w:uiPriority="39"/>
+    <w:lsdException w:name="toc 3" w:uiPriority="39"/>
+    <w:lsdException w:name="toc 4" w:uiPriority="39"/>
+    <w:lsdException w:name="toc 5" w:uiPriority="39"/>
+    <w:lsdException w:name="toc 6" w:uiPriority="39"/>
+    <w:lsdException w:name="toc 7" w:uiPriority="39"/>
+    <w:lsdException w:name="toc 8" w:uiPriority="39"/>
+    <w:lsdException w:name="toc 9" w:uiPriority="39"/>
+    <w:lsdException w:name="caption" w:uiPriority="35" w:qFormat="1"/>
+    <w:lsdException w:name="Title" w:semiHidden="0" w:uiPriority="10" w:unhideWhenUsed="0" w:qFormat="1"/>
+    <w:lsdException w:name="Default Paragraph Font" w:uiPriority="1"/>
+    <w:lsdException w:name="Subtitle" w:semiHidden="0" w:uiPriority="11" w:unhideWhenUsed="0" w:qFormat="1"/>
+    <w:lsdException w:name="Strong" w:semiHidden="0" w:uiPriority="22" w:unhideWhenUsed="0" w:qFormat="1"/>
+    <w:lsdException w:name="Emphasis" w:semiHidden="0" w:uiPriority="20" w:unhideWhenUsed="0" w:qFormat="1"/>
+    <w:lsdException w:name="Table Grid" w:semiHidden="0" w:uiPriority="39" w:unhideWhenUsed="0"/>
+    <w:lsdException w:name="Placeholder Text" w:unhideWhenUsed="0"/>
+    <w:lsdException w:name="No Spacing" w:semiHidden="0" w:uiPriority="1" w:unhideWhenUsed="0" w:qFormat="1"/>
+    <w:lsdException w:name="Light Shading" w:semiHidden="0" w:uiPriority="60" w:unhideWhenUsed="0"/>
+    <w:lsdException w:name="Light List" w:semiHidden="0" w:uiPriority="61" w:unhideWhenUsed="0"/>
+    <w:lsdException w:name="Light Grid" w:semiHidden="0" w:uiPriority="62" w:unhideWhenUsed="0"/>
+    <w:lsdException w:name="Medium Shading 1" w:semiHidden="0" w:uiPriority="63" w:unhideWhenUsed="0"/>
+    <w:lsdException w:name="Medium Shading 2" w:semiHidden="0" w:uiPriority="64" w:unhideWhenUsed="0"/>
+    <w:lsdException w:name="Medium List 1" w:semiHidden="0" w:uiPriority="65" w:unhideWhenUsed="0"/>
+    <w:lsdException w:name="Medium List 2" w:semiHidden="0" w:uiPriority="66" w:unhideWhenUsed="0"/>
+    <w:lsdException w:name="Medium Grid 1" w:semiHidden="0" w:uiPriority="67" w:unhideWhenUsed="0"/>
+    <w:lsdException w:name="Medium Grid 2" w:semiHidden="0" w:uiPriority="68" w:unhideWhenUsed="0"/>
+    <w:lsdException w:name="Medium Grid 3" w:semiHidden="0" w:uiPriority="69" w:unhideWhenUsed="0"/>
+    <w:lsdException w:name="Dark List" w:semiHidden="0" w:uiPriority="70" w:unhideWhenUsed="0"/>
+    <w:lsdException w:name="Colorful Shading" w:semiHidden="0" w:uiPriority="71" w:unhideWhenUsed="0"/>
+    <w:lsdException w:name="Colorful List" w:semiHidden="0" w:uiPriority="72" w:unhideWhenUsed="0"/>
+    <w:lsdException w:name="Colorful Grid" w:semiHidden="0" w:uiPriority="73" w:unhideWhenUsed="0"/>
+    <w:lsdException w:name="Light Shading Accent 1" w:semiHidden="0" w:uiPriority="60" w:unhideWhenUsed="0"/>
+    <w:lsdException w:name="Light List Accent 1" w:semiHidden="0" w:uiPriority="61" w:unhideWhenUsed="0"/>
+    <w:lsdException w:name="Light Grid Accent 1" w:semiHidden="0" w:uiPriority="62" w:unhideWhenUsed="0"/>
+    <w:lsdException w:name="Medium Shading 1 Accent 1" w:semiHidden="0" w:uiPriority="63" w:unhideWhenUsed="0"/>
+    <w:lsdException w:name="Medium Shading 2 Accent 1" w:semiHidden="0" w:uiPriority="64" w:unhideWhenUsed="0"/>
+    <w:lsdException w:name="Medium List 1 Accent 1" w:semiHidden="0" w:uiPriority="65" w:unhideWhenUsed="0"/>
+    <w:lsdException w:name="Revision" w:unhideWhenUsed="0"/>
+    <w:lsdException w:name="List Paragraph" w:semiHidden="0" w:uiPriority="34" w:unhideWhenUsed="0" w:qFormat="1"/>
+    <w:lsdException w:name="Quote" w:semiHidden="0" w:uiPriority="29" w:unhideWhenUsed="0" w:qFormat="1"/>
+    <w:lsdException w:name="Intense Quote" w:semiHidden="0" w:uiPriority="30" w:unhideWhenUsed="0" w:qFormat="1"/>
+    <w:lsdException w:name="Medium List 2 Accent 1" w:semiHidden="0" w:uiPriority="66" w:unhideWhenUsed="0"/>
+    <w:lsdException w:name="Medium Grid 1 Accent 1" w:semiHidden="0" w:uiPriority="67" w:unhideWhenUsed="0"/>
+    <w:lsdException w:name="Medium Grid 2 Accent 1" w:semiHidden="0" w:uiPriority="68" w:unhideWhenUsed="0"/>
+    <w:lsdException w:name="Medium Grid 3 Accent 1" w:semiHidden="0" w:uiPriority="69" w:unhideWhenUsed="0"/>
+    <w:lsdException w:name="Dark List Accent 1" w:semiHidden="0" w:uiPriority="70" w:unhideWhenUsed="0"/>
+    <w:lsdException w:name="Colorful Shading Accent 1" w:semiHidden="0" w:uiPriority="71" w:unhideWhenUsed="0"/>
+    <w:lsdException w:name="Colorful List Accent 1" w:semiHidden="0" w:uiPriority="72" w:unhideWhenUsed="0"/>
+    <w:lsdException w:name="Colorful Grid Accent 1" w:semiHidden="0" w:uiPriority="73" w:unhideWhenUsed="0"/>
+    <w:lsdException w:name="Light Shading Accent 2" w:semiHidden="0" w:uiPriority="60" w:unhideWhenUsed="0"/>
+    <w:lsdException w:name="Light List Accent 2" w:semiHidden="0" w:uiPriority="61" w:unhideWhenUsed="0"/>
+    <w:lsdException w:name="Light Grid Accent 2" w:semiHidden="0" w:uiPriority="62" w:unhideWhenUsed="0"/>
+    <w:lsdException w:name="Medium Shading 1 Accent 2" w:semiHidden="0" w:uiPriority="63" w:unhideWhenUsed="0"/>
+    <w:lsdException w:name="Medium Shading 2 Accent 2" w:semiHidden="0" w:uiPriority="64" w:unhideWhenUsed="0"/>
+    <w:lsdException w:name="Medium List 1 Accent 2" w:semiHidden="0" w:uiPriority="65" w:unhideWhenUsed="0"/>
+    <w:lsdException w:name="Medium List 2 Accent 2" w:semiHidden="0" w:uiPriority="66" w:unhideWhenUsed="0"/>
+    <w:lsdException w:name="Medium Grid 1 Accent 2" w:semiHidden="0" w:uiPriority="67" w:unhideWhenUsed="0"/>
+    <w:lsdException w:name="Medium Grid 2 Accent 2" w:semiHidden="0" w:uiPriority="68" w:unhideWhenUsed="0"/>
+    <w:lsdException w:name="Medium Grid 3 Accent 2" w:semiHidden="0" w:uiPriority="69" w:unhideWhenUsed="0"/>
+    <w:lsdException w:name="Dark List Accent 2" w:semiHidden="0" w:uiPriority="70" w:unhideWhenUsed="0"/>
+    <w:lsdException w:name="Colorful Shading Accent 2" w:semiHidden="0" w:uiPriority="71" w:unhideWhenUsed="0"/>
+    <w:lsdException w:name="Colorful List Accent 2" w:semiHidden="0" w:uiPriority="72" w:unhideWhenUsed="0"/>
+    <w:lsdException w:name="Colorful Grid Accent 2" w:semiHidden="0" w:uiPriority="73" w:unhideWhenUsed="0"/>
+    <w:lsdException w:name="Light Shading Accent 3" w:semiHidden="0" w:uiPriority="60" w:unhideWhenUsed="0"/>
+    <w:lsdException w:name="Light List Accent 3" w:semiHidden="0" w:uiPriority="61" w:unhideWhenUsed="0"/>
+    <w:lsdException w:name="Light Grid Accent 3" w:semiHidden="0" w:uiPriority="62" w:unhideWhenUsed="0"/>
+    <w:lsdException w:name="Medium Shading 1 Accent 3" w:semiHidden="0" w:uiPriority="63" w:unhideWhenUsed="0"/>
+    <w:lsdException w:name="Medium Shading 2 Accent 3" w:semiHidden="0" w:uiPriority="64" w:unhideWhenUsed="0"/>
+    <w:lsdException w:name="Medium List 1 Accent 3" w:semiHidden="0" w:uiPriority="65" w:unhideWhenUsed="0"/>
+    <w:lsdException w:name="Medium List 2 Accent 3" w:semiHidden="0" w:uiPriority="66" w:unhideWhenUsed="0"/>
+    <w:lsdException w:name="Medium Grid 1 Accent 3" w:semiHidden="0" w:uiPriority="67" w:unhideWhenUsed="0"/>
+    <w:lsdException w:name="Medium Grid 2 Accent 3" w:semiHidden="0" w:uiPriority="68" w:unhideWhenUsed="0"/>
+    <w:lsdException w:name="Medium Grid 3 Accent 3" w:semiHidden="0" w:uiPriority="69" w:unhideWhenUsed="0"/>
+    <w:lsdException w:name="Dark List Accent 3" w:semiHidden="0" w:uiPriority="70" w:unhideWhenUsed="0"/>
+    <w:lsdException w:name="Colorful Shading Accent 3" w:semiHidden="0" w:uiPriority="71" w:unhideWhenUsed="0"/>
+    <w:lsdException w:name="Colorful List Accent 3" w:semiHidden="0" w:uiPriority="72" w:unhideWhenUsed="0"/>
+    <w:lsdException w:name="Colorful Grid Accent 3" w:semiHidden="0" w:uiPriority="73" w:unhideWhenUsed="0"/>
+    <w:lsdException w:name="Light Shading Accent 4" w:semiHidden="0" w:uiPriority="60" w:unhideWhenUsed="0"/>
+    <w:lsdException w:name="Light List Accent 4" w:semiHidden="0" w:uiPriority="61" w:unhideWhenUsed="0"/>
+    <w:lsdException w:name="Light Grid Accent 4" w:semiHidden="0" w:uiPriority="62" w:unhideWhenUsed="0"/>
+    <w:lsdException w:name="Medium Shading 1 Accent 4" w:semiHidden="0" w:uiPriority="63" w:unhideWhenUsed="0"/>
+    <w:lsdException w:name="Medium Shading 2 Accent 4" w:semiHidden="0" w:uiPriority="64" w:unhideWhenUsed="0"/>
+    <w:lsdException w:name="Medium List 1 Accent 4" w:semiHidden="0" w:uiPriority="65" w:unhideWhenUsed="0"/>
+    <w:lsdException w:name="Medium List 2 Accent 4" w:semiHidden="0" w:uiPriority="66" w:unhideWhenUsed="0"/>
+    <w:lsdException w:name="Medium Grid 1 Accent 4" w:semiHidden="0" w:uiPriority="67" w:unhideWhenUsed="0"/>
+    <w:lsdException w:name="Medium Grid 2 Accent 4" w:semiHidden="0" w:uiPriority="68" w:unhideWhenUsed="0"/>
+    <w:lsdException w:name="Medium Grid 3 Accent 4" w:semiHidden="0" w:uiPriority="69" w:unhideWhenUsed="0"/>
+    <w:lsdException w:name="Dark List Accent 4" w:semiHidden="0" w:uiPriority="70" w:unhideWhenUsed="0"/>
+    <w:lsdException w:name="Colorful Shading Accent 4" w:semiHidden="0" w:uiPriority="71" w:unhideWhenUsed="0"/>
+    <w:lsdException w:name="Colorful List Accent 4" w:semiHidden="0" w:uiPriority="72" w:unhideWhenUsed="0"/>
+    <w:lsdException w:name="Colorful Grid Accent 4" w:semiHidden="0" w:uiPriority="73" w:unhideWhenUsed="0"/>
+    <w:lsdException w:name="Light Shading Accent 5" w:semiHidden="0" w:uiPriority="60" w:unhideWhenUsed="0"/>
+    <w:lsdException w:name="Light List Accent 5" w:semiHidden="0" w:uiPriority="61" w:unhideWhenUsed="0"/>
+    <w:lsdException w:name="Light Grid Accent 5" w:semiHidden="0" w:uiPriority="62" w:unhideWhenUsed="0"/>
+    <w:lsdException w:name="Medium Shading 1 Accent 5" w:semiHidden="0" w:uiPriority="63" w:unhideWhenUsed="0"/>
+    <w:lsdException w:name="Medium Shading 2 Accent 5" w:semiHidden="0" w:uiPriority="64" w:unhideWhenUsed="0"/>
+    <w:lsdException w:name="Medium List 1 Accent 5" w:semiHidden="0" w:uiPriority="65" w:unhideWhenUsed="0"/>
+    <w:lsdException w:name="Medium List 2 Accent 5" w:semiHidden="0" w:uiPriority="66" w:unhideWhenUsed="0"/>
+    <w:lsdException w:name="Medium Grid 1 Accent 5" w:semiHidden="0" w:uiPriority="67" w:unhideWhenUsed="0"/>
+    <w:lsdException w:name="Medium Grid 2 Accent 5" w:semiHidden="0" w:uiPriority="68" w:unhideWhenUsed="0"/>
+    <w:lsdException w:name="Medium Grid 3 Accent 5" w:semiHidden="0" w:uiPriority="69" w:unhideWhenUsed="0"/>
+    <w:lsdException w:name="Dark List Accent 5" w:semiHidden="0" w:uiPriority="70" w:unhideWhenUsed="0"/>
+    <w:lsdException w:name="Colorful Shading Accent 5" w:semiHidden="0" w:uiPriority="71" w:unhideWhenUsed="0"/>
+    <w:lsdException w:name="Colorful List Accent 5" w:semiHidden="0" w:uiPriority="72" w:unhideWhenUsed="0"/>
+    <w:lsdException w:name="Colorful Grid Accent 5" w:semiHidden="0" w:uiPriority="73" w:unhideWhenUsed="0"/>
+    <w:lsdException w:name="Light Shading Accent 6" w:semiHidden="0" w:uiPriority="60" w:unhideWhenUsed="0"/>
+    <w:lsdException w:name="Light List Accent 6" w:semiHidden="0" w:uiPriority="61" w:unhideWhenUsed="0"/>
+    <w:lsdException w:name="Light Grid Accent 6" w:semiHidden="0" w:uiPriority="62" w:unhideWhenUsed="0"/>
+    <w:lsdException w:name="Medium Shading 1 Accent 6" w:semiHidden="0" w:uiPriority="63" w:unhideWhenUsed="0"/>
+    <w:lsdException w:name="Medium Shading 2 Accent 6" w:semiHidden="0" w:uiPriority="64" w:unhideWhenUsed="0"/>
+    <w:lsdException w:name="Medium List 1 Accent 6" w:semiHidden="0" w:uiPriority="65" w:unhideWhenUsed="0"/>
+    <w:lsdException w:name="Medium List 2 Accent 6" w:semiHidden="0" w:uiPriority="66" w:unhideWhenUsed="0"/>
+    <w:lsdException w:name="Medium Grid 1 Accent 6" w:semiHidden="0" w:uiPriority="67" w:unhideWhenUsed="0"/>
+    <w:lsdException w:name="Medium Grid 2 Accent 6" w:semiHidden="0" w:uiPriority="68" w:unhideWhenUsed="0"/>
+    <w:lsdException w:name="Medium Grid 3 Accent 6" w:semiHidden="0" w:uiPriority="69" w:unhideWhenUsed="0"/>
+    <w:lsdException w:name="Dark List Accent 6" w:semiHidden="0" w:uiPriority="70" w:unhideWhenUsed="0"/>
+    <w:lsdException w:name="Colorful Shading Accent 6" w:semiHidden="0" w:uiPriority="71" w:unhideWhenUsed="0"/>
+    <w:lsdException w:name="Colorful List Accent 6" w:semiHidden="0" w:uiPriority="72" w:unhideWhenUsed="0"/>
+    <w:lsdException w:name="Colorful Grid Accent 6" w:semiHidden="0" w:uiPriority="73" w:unhideWhenUsed="0"/>
+    <w:lsdException w:name="Subtle Emphasis" w:semiHidden="0" w:uiPriority="19" w:unhideWhenUsed="0" w:qFormat="1"/>
+    <w:lsdException w:name="Intense Emphasis" w:semiHidden="0" w:uiPriority="21" w:unhideWhenUsed="0" w:qFormat="1"/>
+    <w:lsdException w:name="Subtle Reference" w:semiHidden="0" w:uiPriority="31" w:unhideWhenUsed="0" w:qFormat="1"/>
+    <w:lsdException w:name="Intense Reference" w:semiHidden="0" w:uiPriority="32" w:unhideWhenUsed="0" w:qFormat="1"/>
+    <w:lsdException w:name="Book Title" w:semiHidden="0" w:uiPriority="33" w:unhideWhenUsed="0" w:qFormat="1"/>
+    <w:lsdException w:name="Bibliography" w:uiPriority="37"/>
+    <w:lsdException w:name="TOC Heading" w:uiPriority="39" w:qFormat="1"/>
+  </w:latentStyles>
+  <w:style w:type="paragraph" w:default="1" w:styleId="a">
+    <w:name w:val="Normal"/>
+    <w:qFormat/>
+    <w:rsid w:val="00EA4117"/>
+    <w:rPr>
+      <w:rFonts w:ascii="TH SarabunPSK" w:hAnsi="TH SarabunPSK"/>
+      <w:sz w:val="32"/>
+    </w:rPr>
+  </w:style>
+  <w:style w:type="character" w:default="1" w:styleId="a0">
+    <w:name w:val="Default Paragraph Font"/>
+    <w:uiPriority w:val="1"/>
+    <w:semiHidden/>
+    <w:unhideWhenUsed/>
+  </w:style>
+  <w:style w:type="table" w:default="1" w:styleId="a1">
+    <w:name w:val="Normal Table"/>
+    <w:uiPriority w:val="99"/>
+    <w:semiHidden/>
+    <w:unhideWhenUsed/>
+    <w:tblPr>
+      <w:tblInd w:w="0" w:type="dxa"/>
+      <w:tblCellMar>
+        <w:top w:w="0" w:type="dxa"/>
+        <w:left w:w="108" w:type="dxa"/>
+        <w:bottom w:w="0" w:type="dxa"/>
+        <w:right w:w="108" w:type="dxa"/>
+      </w:tblCellMar>
+    </w:tblPr>
+  </w:style>
+  <w:style w:type="numbering" w:default="1" w:styleId="a2">
+    <w:name w:val="No List"/>
+    <w:uiPriority w:val="99"/>
+    <w:semiHidden/>
+    <w:unhideWhenUsed/>
+  </w:style>
+  <w:style w:type="table" w:styleId="a3">
+    <w:name w:val="Table Grid"/>
+    <w:basedOn w:val="a1"/>
+    <w:uiPriority w:val="39"/>
+    <w:rsid w:val="00EA4117"/>
+    <w:pPr>
+      <w:spacing w:after="0" w:line="240" w:lineRule="auto"/>
+    </w:pPr>
+    <w:tblPr>
+      <w:tblBorders>
+        <w:top w:val="single" w:sz="4" w:space="0" w:color="auto"/>
+        <w:left w:val="single" w:sz="4" w:space="0" w:color="auto"/>
+        <w:bottom w:val="single" w:sz="4" w:space="0" w:color="auto"/>
+        <w:right w:val="single" w:sz="4" w:space="0" w:color="auto"/>
+        <w:insideH w:val="single" w:sz="4" w:space="0" w:color="auto"/>
+        <w:insideV w:val="single" w:sz="4" w:space="0" w:color="auto"/>
+      </w:tblBorders>
+    </w:tblPr>
+  </w:style>
+  <w:style w:type="paragraph" w:styleId="a4">
+    <w:name w:val="List Paragraph"/>
+    <w:basedOn w:val="a"/>
+    <w:uiPriority w:val="34"/>
+    <w:qFormat/>
+    <w:rsid w:val="00541718"/>
+    <w:pPr>
+      <w:ind w:left="720"/>
+      <w:contextualSpacing/>
+    </w:pPr>
+  </w:style>
+</w:styles>
+</file>
+
+<file path=word/stylesWithEffects.xml><?xml version="1.0" encoding="utf-8"?>
+<w:styles xmlns:wpc="http://schemas.microsoft.com/office/word/2010/wordprocessingCanvas" xmlns:mc="http://schemas.openxmlformats.org/markup-compatibility/2006" xmlns:o="urn:schemas-microsoft-com:office:office" xmlns:r="http://schemas.openxmlformats.org/officeDocument/2006/relationships" xmlns:m="http://schemas.openxmlformats.org/officeDocument/2006/math" xmlns:v="urn:schemas-microsoft-com:vml" xmlns:wp14="http://schemas.microsoft.com/office/word/2010/wordprocessingDrawing" xmlns:wp="http://schemas.openxmlformats.org/drawingml/2006/wordprocessingDrawing" xmlns:w10="urn:schemas-microsoft-com:office:word" xmlns:w="http://schemas.openxmlformats.org/wordprocessingml/2006/main" xmlns:w14="http://schemas.microsoft.com/office/word/2010/wordml" xmlns:wpg="http://schemas.microsoft.com/office/word/2010/wordprocessingGroup" xmlns:wpi="http://schemas.microsoft.com/office/word/2010/wordprocessingInk" xmlns:wne="http://schemas.microsoft.com/office/word/2006/wordml" xmlns:wps="http://schemas.microsoft.com/office/word/2010/wordprocessingShape" mc:Ignorable="w14 wp14">
+  <w:docDefaults>
+    <w:rPrDefault>
+      <w:rPr>
+        <w:rFonts w:asciiTheme="minorHAnsi" w:eastAsiaTheme="minorHAnsi" w:hAnsiTheme="minorHAnsi" w:cstheme="minorBidi"/>
+        <w:sz w:val="22"/>
+        <w:szCs w:val="28"/>
+        <w:lang w:val="en-US" w:eastAsia="en-US" w:bidi="th-TH"/>
+      </w:rPr>
+    </w:rPrDefault>
+    <w:pPrDefault>
+      <w:pPr>
+        <w:spacing w:after="160" w:line="259" w:lineRule="auto"/>
+      </w:pPr>
+    </w:pPrDefault>
+  </w:docDefaults>
+  <w:latentStyles w:defLockedState="0" w:defUIPriority="99" w:defSemiHidden="1" w:defUnhideWhenUsed="1" w:defQFormat="0" w:count="267">
+    <w:lsdException w:name="Normal" w:semiHidden="0" w:uiPriority="0" w:unhideWhenUsed="0" w:qFormat="1"/>
+    <w:lsdException w:name="heading 1" w:semiHidden="0" w:uiPriority="9" w:unhideWhenUsed="0" w:qFormat="1"/>
+    <w:lsdException w:name="heading 2" w:uiPriority="9" w:qFormat="1"/>
+    <w:lsdException w:name="heading 3" w:uiPriority="9" w:qFormat="1"/>
+    <w:lsdException w:name="heading 4" w:uiPriority="9" w:qFormat="1"/>
+    <w:lsdException w:name="heading 5" w:uiPriority="9" w:qFormat="1"/>
+    <w:lsdException w:name="heading 6" w:uiPriority="9" w:qFormat="1"/>
+    <w:lsdException w:name="heading 7" w:uiPriority="9" w:qFormat="1"/>
+    <w:lsdException w:name="heading 8" w:uiPriority="9" w:qFormat="1"/>
+    <w:lsdException w:name="heading 9" w:uiPriority="9" w:qFormat="1"/>
+    <w:lsdException w:name="toc 1" w:uiPriority="39"/>
+    <w:lsdException w:name="toc 2" w:uiPriority="39"/>
+    <w:lsdException w:name="toc 3" w:uiPriority="39"/>
+    <w:lsdException w:name="toc 4" w:uiPriority="39"/>
+    <w:lsdException w:name="toc 5" w:uiPriority="39"/>
+    <w:lsdException w:name="toc 6" w:uiPriority="39"/>
+    <w:lsdException w:name="toc 7" w:uiPriority="39"/>
+    <w:lsdException w:name="toc 8" w:uiPriority="39"/>
+    <w:lsdException w:name="toc 9" w:uiPriority="39"/>
+    <w:lsdException w:name="caption" w:uiPriority="35" w:qFormat="1"/>
+    <w:lsdException w:name="Title" w:semiHidden="0" w:uiPriority="10" w:unhideWhenUsed="0" w:qFormat="1"/>
+    <w:lsdException w:name="Default Paragraph Font" w:uiPriority="1"/>
+    <w:lsdException w:name="Subtitle" w:semiHidden="0" w:uiPriority="11" w:unhideWhenUsed="0" w:qFormat="1"/>
+    <w:lsdException w:name="Strong" w:semiHidden="0" w:uiPriority="22" w:unhideWhenUsed="0" w:qFormat="1"/>
+    <w:lsdException w:name="Emphasis" w:semiHidden="0" w:uiPriority="20" w:unhideWhenUsed="0" w:qFormat="1"/>
+    <w:lsdException w:name="Table Grid" w:semiHidden="0" w:uiPriority="39" w:unhideWhenUsed="0"/>
+    <w:lsdException w:name="Placeholder Text" w:unhideWhenUsed="0"/>
+    <w:lsdException w:name="No Spacing" w:semiHidden="0" w:uiPriority="1" w:unhideWhenUsed="0" w:qFormat="1"/>
+    <w:lsdException w:name="Light Shading" w:semiHidden="0" w:uiPriority="60" w:unhideWhenUsed="0"/>
+    <w:lsdException w:name="Light List" w:semiHidden="0" w:uiPriority="61" w:unhideWhenUsed="0"/>
+    <w:lsdException w:name="Light Grid" w:semiHidden="0" w:uiPriority="62" w:unhideWhenUsed="0"/>
+    <w:lsdException w:name="Medium Shading 1" w:semiHidden="0" w:uiPriority="63" w:unhideWhenUsed="0"/>
+    <w:lsdException w:name="Medium Shading 2" w:semiHidden="0" w:uiPriority="64" w:unhideWhenUsed="0"/>
+    <w:lsdException w:name="Medium List 1" w:semiHidden="0" w:uiPriority="65" w:unhideWhenUsed="0"/>
+    <w:lsdException w:name="Medium List 2" w:semiHidden="0" w:uiPriority="66" w:unhideWhenUsed="0"/>
+    <w:lsdException w:name="Medium Grid 1" w:semiHidden="0" w:uiPriority="67" w:unhideWhenUsed="0"/>
+    <w:lsdException w:name="Medium Grid 2" w:semiHidden="0" w:uiPriority="68" w:unhideWhenUsed="0"/>
+    <w:lsdException w:name="Medium Grid 3" w:semiHidden="0" w:uiPriority="69" w:unhideWhenUsed="0"/>
+    <w:lsdException w:name="Dark List" w:semiHidden="0" w:uiPriority="70" w:unhideWhenUsed="0"/>
+    <w:lsdException w:name="Colorful Shading" w:semiHidden="0" w:uiPriority="71" w:unhideWhenUsed="0"/>
+    <w:lsdException w:name="Colorful List" w:semiHidden="0" w:uiPriority="72" w:unhideWhenUsed="0"/>
+    <w:lsdException w:name="Colorful Grid" w:semiHidden="0" w:uiPriority="73" w:unhideWhenUsed="0"/>
+    <w:lsdException w:name="Light Shading Accent 1" w:semiHidden="0" w:uiPriority="60" w:unhideWhenUsed="0"/>
+    <w:lsdException w:name="Light List Accent 1" w:semiHidden="0" w:uiPriority="61" w:unhideWhenUsed="0"/>
+    <w:lsdException w:name="Light Grid Accent 1" w:semiHidden="0" w:uiPriority="62" w:unhideWhenUsed="0"/>
+    <w:lsdException w:name="Medium Shading 1 Accent 1" w:semiHidden="0" w:uiPriority="63" w:unhideWhenUsed="0"/>
+    <w:lsdException w:name="Medium Shading 2 Accent 1" w:semiHidden="0" w:uiPriority="64" w:unhideWhenUsed="0"/>
+    <w:lsdException w:name="Medium List 1 Accent 1" w:semiHidden="0" w:uiPriority="65" w:unhideWhenUsed="0"/>
+    <w:lsdException w:name="Revision" w:unhideWhenUsed="0"/>
+    <w:lsdException w:name="List Paragraph" w:semiHidden="0" w:uiPriority="34" w:unhideWhenUsed="0" w:qFormat="1"/>
+    <w:lsdException w:name="Quote" w:semiHidden="0" w:uiPriority="29" w:unhideWhenUsed="0" w:qFormat="1"/>
+    <w:lsdException w:name="Intense Quote" w:semiHidden="0" w:uiPriority="30" w:unhideWhenUsed="0" w:qFormat="1"/>
+    <w:lsdException w:name="Medium List 2 Accent 1" w:semiHidden="0" w:uiPriority="66" w:unhideWhenUsed="0"/>
+    <w:lsdException w:name="Medium Grid 1 Accent 1" w:semiHidden="0" w:uiPriority="67" w:unhideWhenUsed="0"/>
+    <w:lsdException w:name="Medium Grid 2 Accent 1" w:semiHidden="0" w:uiPriority="68" w:unhideWhenUsed="0"/>
+    <w:lsdException w:name="Medium Grid 3 Accent 1" w:semiHidden="0" w:uiPriority="69" w:unhideWhenUsed="0"/>
+    <w:lsdException w:name="Dark List Accent 1" w:semiHidden="0" w:uiPriority="70" w:unhideWhenUsed="0"/>
+    <w:lsdException w:name="Colorful Shading Accent 1" w:semiHidden="0" w:uiPriority="71" w:unhideWhenUsed="0"/>
+    <w:lsdException w:name="Colorful List Accent 1" w:semiHidden="0" w:uiPriority="72" w:unhideWhenUsed="0"/>
+    <w:lsdException w:name="Colorful Grid Accent 1" w:semiHidden="0" w:uiPriority="73" w:unhideWhenUsed="0"/>
+    <w:lsdException w:name="Light Shading Accent 2" w:semiHidden="0" w:uiPriority="60" w:unhideWhenUsed="0"/>
+    <w:lsdException w:name="Light List Accent 2" w:semiHidden="0" w:uiPriority="61" w:unhideWhenUsed="0"/>
+    <w:lsdException w:name="Light Grid Accent 2" w:semiHidden="0" w:uiPriority="62" w:unhideWhenUsed="0"/>
+    <w:lsdException w:name="Medium Shading 1 Accent 2" w:semiHidden="0" w:uiPriority="63" w:unhideWhenUsed="0"/>
+    <w:lsdException w:name="Medium Shading 2 Accent 2" w:semiHidden="0" w:uiPriority="64" w:unhideWhenUsed="0"/>
+    <w:lsdException w:name="Medium List 1 Accent 2" w:semiHidden="0" w:uiPriority="65" w:unhideWhenUsed="0"/>
+    <w:lsdException w:name="Medium List 2 Accent 2" w:semiHidden="0" w:uiPriority="66" w:unhideWhenUsed="0"/>
+    <w:lsdException w:name="Medium Grid 1 Accent 2" w:semiHidden="0" w:uiPriority="67" w:unhideWhenUsed="0"/>
+    <w:lsdException w:name="Medium Grid 2 Accent 2" w:semiHidden="0" w:uiPriority="68" w:unhideWhenUsed="0"/>
+    <w:lsdException w:name="Medium Grid 3 Accent 2" w:semiHidden="0" w:uiPriority="69" w:unhideWhenUsed="0"/>
+    <w:lsdException w:name="Dark List Accent 2" w:semiHidden="0" w:uiPriority="70" w:unhideWhenUsed="0"/>
+    <w:lsdException w:name="Colorful Shading Accent 2" w:semiHidden="0" w:uiPriority="71" w:unhideWhenUsed="0"/>
+    <w:lsdException w:name="Colorful List Accent 2" w:semiHidden="0" w:uiPriority="72" w:unhideWhenUsed="0"/>
+    <w:lsdException w:name="Colorful Grid Accent 2" w:semiHidden="0" w:uiPriority="73" w:unhideWhenUsed="0"/>
+    <w:lsdException w:name="Light Shading Accent 3" w:semiHidden="0" w:uiPriority="60" w:unhideWhenUsed="0"/>
+    <w:lsdException w:name="Light List Accent 3" w:semiHidden="0" w:uiPriority="61" w:unhideWhenUsed="0"/>
+    <w:lsdException w:name="Light Grid Accent 3" w:semiHidden="0" w:uiPriority="62" w:unhideWhenUsed="0"/>
+    <w:lsdException w:name="Medium Shading 1 Accent 3" w:semiHidden="0" w:uiPriority="63" w:unhideWhenUsed="0"/>
+    <w:lsdException w:name="Medium Shading 2 Accent 3" w:semiHidden="0" w:uiPriority="64" w:unhideWhenUsed="0"/>
+    <w:lsdException w:name="Medium List 1 Accent 3" w:semiHidden="0" w:uiPriority="65" w:unhideWhenUsed="0"/>
+    <w:lsdException w:name="Medium List 2 Accent 3" w:semiHidden="0" w:uiPriority="66" w:unhideWhenUsed="0"/>
+    <w:lsdException w:name="Medium Grid 1 Accent 3" w:semiHidden="0" w:uiPriority="67" w:unhideWhenUsed="0"/>
+    <w:lsdException w:name="Medium Grid 2 Accent 3" w:semiHidden="0" w:uiPriority="68" w:unhideWhenUsed="0"/>
+    <w:lsdException w:name="Medium Grid 3 Accent 3" w:semiHidden="0" w:uiPriority="69" w:unhideWhenUsed="0"/>
+    <w:lsdException w:name="Dark List Accent 3" w:semiHidden="0" w:uiPriority="70" w:unhideWhenUsed="0"/>
+    <w:lsdException w:name="Colorful Shading Accent 3" w:semiHidden="0" w:uiPriority="71" w:unhideWhenUsed="0"/>
+    <w:lsdException w:name="Colorful List Accent 3" w:semiHidden="0" w:uiPriority="72" w:unhideWhenUsed="0"/>
+    <w:lsdException w:name="Colorful Grid Accent 3" w:semiHidden="0" w:uiPriority="73" w:unhideWhenUsed="0"/>
+    <w:lsdException w:name="Light Shading Accent 4" w:semiHidden="0" w:uiPriority="60" w:unhideWhenUsed="0"/>
+    <w:lsdException w:name="Light List Accent 4" w:semiHidden="0" w:uiPriority="61" w:unhideWhenUsed="0"/>
+    <w:lsdException w:name="Light Grid Accent 4" w:semiHidden="0" w:uiPriority="62" w:unhideWhenUsed="0"/>
+    <w:lsdException w:name="Medium Shading 1 Accent 4" w:semiHidden="0" w:uiPriority="63" w:unhideWhenUsed="0"/>
+    <w:lsdException w:name="Medium Shading 2 Accent 4" w:semiHidden="0" w:uiPriority="64" w:unhideWhenUsed="0"/>
+    <w:lsdException w:name="Medium List 1 Accent 4" w:semiHidden="0" w:uiPriority="65" w:unhideWhenUsed="0"/>
+    <w:lsdException w:name="Medium List 2 Accent 4" w:semiHidden="0" w:uiPriority="66" w:unhideWhenUsed="0"/>
+    <w:lsdException w:name="Medium Grid 1 Accent 4" w:semiHidden="0" w:uiPriority="67" w:unhideWhenUsed="0"/>
+    <w:lsdException w:name="Medium Grid 2 Accent 4" w:semiHidden="0" w:uiPriority="68" w:unhideWhenUsed="0"/>
+    <w:lsdException w:name="Medium Grid 3 Accent 4" w:semiHidden="0" w:uiPriority="69" w:unhideWhenUsed="0"/>
+    <w:lsdException w:name="Dark List Accent 4" w:semiHidden="0" w:uiPriority="70" w:unhideWhenUsed="0"/>
+    <w:lsdException w:name="Colorful Shading Accent 4" w:semiHidden="0" w:uiPriority="71" w:unhideWhenUsed="0"/>
+    <w:lsdException w:name="Colorful List Accent 4" w:semiHidden="0" w:uiPriority="72" w:unhideWhenUsed="0"/>
+    <w:lsdException w:name="Colorful Grid Accent 4" w:semiHidden="0" w:uiPriority="73" w:unhideWhenUsed="0"/>
+    <w:lsdException w:name="Light Shading Accent 5" w:semiHidden="0" w:uiPriority="60" w:unhideWhenUsed="0"/>
+    <w:lsdException w:name="Light List Accent 5" w:semiHidden="0" w:uiPriority="61" w:unhideWhenUsed="0"/>
+    <w:lsdException w:name="Light Grid Accent 5" w:semiHidden="0" w:uiPriority="62" w:unhideWhenUsed="0"/>
+    <w:lsdException w:name="Medium Shading 1 Accent 5" w:semiHidden="0" w:uiPriority="63" w:unhideWhenUsed="0"/>
+    <w:lsdException w:name="Medium Shading 2 Accent 5" w:semiHidden="0" w:uiPriority="64" w:unhideWhenUsed="0"/>
+    <w:lsdException w:name="Medium List 1 Accent 5" w:semiHidden="0" w:uiPriority="65" w:unhideWhenUsed="0"/>
+    <w:lsdException w:name="Medium List 2 Accent 5" w:semiHidden="0" w:uiPriority="66" w:unhideWhenUsed="0"/>
+    <w:lsdException w:name="Medium Grid 1 Accent 5" w:semiHidden="0" w:uiPriority="67" w:unhideWhenUsed="0"/>
+    <w:lsdException w:name="Medium Grid 2 Accent 5" w:semiHidden="0" w:uiPriority="68" w:unhideWhenUsed="0"/>
+    <w:lsdException w:name="Medium Grid 3 Accent 5" w:semiHidden="0" w:uiPriority="69" w:unhideWhenUsed="0"/>
+    <w:lsdException w:name="Dark List Accent 5" w:semiHidden="0" w:uiPriority="70" w:unhideWhenUsed="0"/>
+    <w:lsdException w:name="Colorful Shading Accent 5" w:semiHidden="0" w:uiPriority="71" w:unhideWhenUsed="0"/>
+    <w:lsdException w:name="Colorful List Accent 5" w:semiHidden="0" w:uiPriority="72" w:unhideWhenUsed="0"/>
+    <w:lsdException w:name="Colorful Grid Accent 5" w:semiHidden="0" w:uiPriority="73" w:unhideWhenUsed="0"/>
+    <w:lsdException w:name="Light Shading Accent 6" w:semiHidden="0" w:uiPriority="60" w:unhideWhenUsed="0"/>
+    <w:lsdException w:name="Light List Accent 6" w:semiHidden="0" w:uiPriority="61" w:unhideWhenUsed="0"/>
+    <w:lsdException w:name="Light Grid Accent 6" w:semiHidden="0" w:uiPriority="62" w:unhideWhenUsed="0"/>
+    <w:lsdException w:name="Medium Shading 1 Accent 6" w:semiHidden="0" w:uiPriority="63" w:unhideWhenUsed="0"/>
+    <w:lsdException w:name="Medium Shading 2 Accent 6" w:semiHidden="0" w:uiPriority="64" w:unhideWhenUsed="0"/>
+    <w:lsdException w:name="Medium List 1 Accent 6" w:semiHidden="0" w:uiPriority="65" w:unhideWhenUsed="0"/>
+    <w:lsdException w:name="Medium List 2 Accent 6" w:semiHidden="0" w:uiPriority="66" w:unhideWhenUsed="0"/>
+    <w:lsdException w:name="Medium Grid 1 Accent 6" w:semiHidden="0" w:uiPriority="67" w:unhideWhenUsed="0"/>
+    <w:lsdException w:name="Medium Grid 2 Accent 6" w:semiHidden="0" w:uiPriority="68" w:unhideWhenUsed="0"/>
+    <w:lsdException w:name="Medium Grid 3 Accent 6" w:semiHidden="0" w:uiPriority="69" w:unhideWhenUsed="0"/>
+    <w:lsdException w:name="Dark List Accent 6" w:semiHidden="0" w:uiPriority="70" w:unhideWhenUsed="0"/>
+    <w:lsdException w:name="Colorful Shading Accent 6" w:semiHidden="0" w:uiPriority="71" w:unhideWhenUsed="0"/>
+    <w:lsdException w:name="Colorful List Accent 6" w:semiHidden="0" w:uiPriority="72" w:unhideWhenUsed="0"/>
+    <w:lsdException w:name="Colorful Grid Accent 6" w:semiHidden="0" w:uiPriority="73" w:unhideWhenUsed="0"/>
+    <w:lsdException w:name="Subtle Emphasis" w:semiHidden="0" w:uiPriority="19" w:unhideWhenUsed="0" w:qFormat="1"/>
+    <w:lsdException w:name="Intense Emphasis" w:semiHidden="0" w:uiPriority="21" w:unhideWhenUsed="0" w:qFormat="1"/>
+    <w:lsdException w:name="Subtle Reference" w:semiHidden="0" w:uiPriority="31" w:unhideWhenUsed="0" w:qFormat="1"/>
+    <w:lsdException w:name="Intense Reference" w:semiHidden="0" w:uiPriority="32" w:unhideWhenUsed="0" w:qFormat="1"/>
+    <w:lsdException w:name="Book Title" w:semiHidden="0" w:uiPriority="33" w:unhideWhenUsed="0" w:qFormat="1"/>
+    <w:lsdException w:name="Bibliography" w:uiPriority="37"/>
+    <w:lsdException w:name="TOC Heading" w:uiPriority="39" w:qFormat="1"/>
   </w:latentStyles>
   <w:style w:type="paragraph" w:default="1" w:styleId="a">
     <w:name w:val="Normal"/>
@@ -5325,7 +5364,7 @@
   <a:extraClrSchemeLst/>
   <a:extLst>
     <a:ext uri="{05A4C25C-085E-4340-85A3-A5531E510DB2}">
-      <thm15:themeFamily xmlns:thm15="http://schemas.microsoft.com/office/thememl/2012/main" name="Office Theme" id="{62F939B6-93AF-4DB8-9C6B-D6C7DFDC589F}" vid="{4A3C46E8-61CC-4603-A589-7422A47A8E4A}"/>
+      <thm15:themeFamily xmlns:thm15="http://schemas.microsoft.com/office/thememl/2012/main" xmlns="" name="Office Theme" id="{62F939B6-93AF-4DB8-9C6B-D6C7DFDC589F}" vid="{4A3C46E8-61CC-4603-A589-7422A47A8E4A}"/>
     </a:ext>
   </a:extLst>
 </a:theme>

</xml_diff>